<commit_message>
Used components, cost and BOM is added
</commit_message>
<xml_diff>
--- a/Hiper-Optik Basküler Converter-Project Final Report.docx
+++ b/Hiper-Optik Basküler Converter-Project Final Report.docx
@@ -1,6 +1,6 @@
 
 <file path=word/document.xml><?xml version="1.0" encoding="utf-8"?>
-<w:document xmlns:wpc="http://schemas.microsoft.com/office/word/2010/wordprocessingCanvas" xmlns:mc="http://schemas.openxmlformats.org/markup-compatibility/2006" xmlns:o="urn:schemas-microsoft-com:office:office" xmlns:r="http://schemas.openxmlformats.org/officeDocument/2006/relationships" xmlns:m="http://schemas.openxmlformats.org/officeDocument/2006/math" xmlns:v="urn:schemas-microsoft-com:vml" xmlns:wp14="http://schemas.microsoft.com/office/word/2010/wordprocessingDrawing" xmlns:wp="http://schemas.openxmlformats.org/drawingml/2006/wordprocessingDrawing" xmlns:w10="urn:schemas-microsoft-com:office:word" xmlns:w="http://schemas.openxmlformats.org/wordprocessingml/2006/main" xmlns:w14="http://schemas.microsoft.com/office/word/2010/wordml" xmlns:wpg="http://schemas.microsoft.com/office/word/2010/wordprocessingGroup" xmlns:wpi="http://schemas.microsoft.com/office/word/2010/wordprocessingInk" xmlns:wne="http://schemas.microsoft.com/office/word/2006/wordml" xmlns:wps="http://schemas.microsoft.com/office/word/2010/wordprocessingShape" mc:Ignorable="w14 wp14">
+<w:document xmlns:wpc="http://schemas.microsoft.com/office/word/2010/wordprocessingCanvas" xmlns:cx="http://schemas.microsoft.com/office/drawing/2014/chartex" xmlns:cx1="http://schemas.microsoft.com/office/drawing/2015/9/8/chartex" xmlns:cx2="http://schemas.microsoft.com/office/drawing/2015/10/21/chartex" xmlns:cx3="http://schemas.microsoft.com/office/drawing/2016/5/9/chartex" xmlns:cx4="http://schemas.microsoft.com/office/drawing/2016/5/10/chartex" xmlns:cx5="http://schemas.microsoft.com/office/drawing/2016/5/11/chartex" xmlns:cx6="http://schemas.microsoft.com/office/drawing/2016/5/12/chartex" xmlns:cx7="http://schemas.microsoft.com/office/drawing/2016/5/13/chartex" xmlns:cx8="http://schemas.microsoft.com/office/drawing/2016/5/14/chartex" xmlns:mc="http://schemas.openxmlformats.org/markup-compatibility/2006" xmlns:aink="http://schemas.microsoft.com/office/drawing/2016/ink" xmlns:am3d="http://schemas.microsoft.com/office/drawing/2017/model3d" xmlns:o="urn:schemas-microsoft-com:office:office" xmlns:oel="http://schemas.microsoft.com/office/2019/extlst" xmlns:r="http://schemas.openxmlformats.org/officeDocument/2006/relationships" xmlns:m="http://schemas.openxmlformats.org/officeDocument/2006/math" xmlns:v="urn:schemas-microsoft-com:vml" xmlns:wp14="http://schemas.microsoft.com/office/word/2010/wordprocessingDrawing" xmlns:wp="http://schemas.openxmlformats.org/drawingml/2006/wordprocessingDrawing" xmlns:w10="urn:schemas-microsoft-com:office:word" xmlns:w="http://schemas.openxmlformats.org/wordprocessingml/2006/main" xmlns:w14="http://schemas.microsoft.com/office/word/2010/wordml" xmlns:w15="http://schemas.microsoft.com/office/word/2012/wordml" xmlns:w16cex="http://schemas.microsoft.com/office/word/2018/wordml/cex" xmlns:w16cid="http://schemas.microsoft.com/office/word/2016/wordml/cid" xmlns:w16="http://schemas.microsoft.com/office/word/2018/wordml" xmlns:w16sdtdh="http://schemas.microsoft.com/office/word/2020/wordml/sdtdatahash" xmlns:w16se="http://schemas.microsoft.com/office/word/2015/wordml/symex" xmlns:wpg="http://schemas.microsoft.com/office/word/2010/wordprocessingGroup" xmlns:wpi="http://schemas.microsoft.com/office/word/2010/wordprocessingInk" xmlns:wne="http://schemas.microsoft.com/office/word/2006/wordml" xmlns:wps="http://schemas.microsoft.com/office/word/2010/wordprocessingShape" mc:Ignorable="w14 w15 w16se w16cid w16 w16cex w16sdtdh wp14">
   <w:body>
     <w:p>
       <w:pPr>
@@ -43,13 +43,13 @@
                     </pic:cNvPicPr>
                   </pic:nvPicPr>
                   <pic:blipFill>
-                    <a:blip r:embed="rId7">
+                    <a:blip r:embed="rId6">
                       <a:extLst>
                         <a:ext uri="{28A0092B-C50C-407E-A947-70E740481C1C}">
                           <a14:useLocalDpi xmlns:a14="http://schemas.microsoft.com/office/drawing/2010/main" val="0"/>
                         </a:ext>
                         <a:ext uri="{837473B0-CC2E-450A-ABE3-18F120FF3D39}">
-                          <a1611:picAttrSrcUrl xmlns="" xmlns:cx="http://schemas.microsoft.com/office/drawing/2014/chartex" xmlns:cx1="http://schemas.microsoft.com/office/drawing/2015/9/8/chartex" xmlns:cx2="http://schemas.microsoft.com/office/drawing/2015/10/21/chartex" xmlns:cx3="http://schemas.microsoft.com/office/drawing/2016/5/9/chartex" xmlns:cx4="http://schemas.microsoft.com/office/drawing/2016/5/10/chartex" xmlns:cx5="http://schemas.microsoft.com/office/drawing/2016/5/11/chartex" xmlns:cx6="http://schemas.microsoft.com/office/drawing/2016/5/12/chartex" xmlns:cx7="http://schemas.microsoft.com/office/drawing/2016/5/13/chartex" xmlns:cx8="http://schemas.microsoft.com/office/drawing/2016/5/14/chartex" xmlns:aink="http://schemas.microsoft.com/office/drawing/2016/ink" xmlns:am3d="http://schemas.microsoft.com/office/drawing/2017/model3d" xmlns:o="urn:schemas-microsoft-com:office:office" xmlns:oel="http://schemas.microsoft.com/office/2019/extlst" xmlns:v="urn:schemas-microsoft-com:vml" xmlns:w10="urn:schemas-microsoft-com:office:word" xmlns:w="http://schemas.openxmlformats.org/wordprocessingml/2006/main" xmlns:w15="http://schemas.microsoft.com/office/word/2012/wordml" xmlns:w16cex="http://schemas.microsoft.com/office/word/2018/wordml/cex" xmlns:w16cid="http://schemas.microsoft.com/office/word/2016/wordml/cid" xmlns:w16="http://schemas.microsoft.com/office/word/2018/wordml" xmlns:w16sdtdh="http://schemas.microsoft.com/office/word/2020/wordml/sdtdatahash" xmlns:w16se="http://schemas.microsoft.com/office/word/2015/wordml/symex" xmlns:a1611="http://schemas.microsoft.com/office/drawing/2016/11/main" r:id="rId8"/>
+                          <a1611:picAttrSrcUrl xmlns:a1611="http://schemas.microsoft.com/office/drawing/2016/11/main" r:id="rId7"/>
                         </a:ext>
                       </a:extLst>
                     </a:blip>
@@ -168,37 +168,12 @@
           <w:szCs w:val="36"/>
         </w:rPr>
       </w:pPr>
-      <w:proofErr w:type="spellStart"/>
       <w:r>
         <w:rPr>
           <w:sz w:val="36"/>
           <w:szCs w:val="36"/>
         </w:rPr>
-        <w:t>Hiper-Optik</w:t>
-      </w:r>
-      <w:proofErr w:type="spellEnd"/>
-      <w:r>
-        <w:rPr>
-          <w:sz w:val="36"/>
-          <w:szCs w:val="36"/>
-        </w:rPr>
-        <w:t xml:space="preserve"> </w:t>
-      </w:r>
-      <w:proofErr w:type="spellStart"/>
-      <w:r>
-        <w:rPr>
-          <w:sz w:val="36"/>
-          <w:szCs w:val="36"/>
-        </w:rPr>
-        <w:t>Basküler</w:t>
-      </w:r>
-      <w:proofErr w:type="spellEnd"/>
-      <w:r>
-        <w:rPr>
-          <w:sz w:val="36"/>
-          <w:szCs w:val="36"/>
-        </w:rPr>
-        <w:t xml:space="preserve"> Converter</w:t>
+        <w:t>Hiper-Optik Basküler Converter</w:t>
       </w:r>
     </w:p>
     <w:p/>
@@ -207,13 +182,8 @@
         <w:pStyle w:val="Balk2"/>
         <w:jc w:val="center"/>
       </w:pPr>
-      <w:proofErr w:type="spellStart"/>
-      <w:r>
-        <w:t>Ömer</w:t>
-      </w:r>
-      <w:proofErr w:type="spellEnd"/>
-      <w:r>
-        <w:t xml:space="preserve"> ŞEN – 2305415</w:t>
+      <w:r>
+        <w:t>Ömer ŞEN – 2305415</w:t>
       </w:r>
     </w:p>
     <w:p>
@@ -230,21 +200,8 @@
         <w:pStyle w:val="Balk2"/>
         <w:jc w:val="center"/>
       </w:pPr>
-      <w:proofErr w:type="spellStart"/>
-      <w:r>
-        <w:t>Yasin</w:t>
-      </w:r>
-      <w:proofErr w:type="spellEnd"/>
-      <w:r>
-        <w:t xml:space="preserve"> </w:t>
-      </w:r>
-      <w:proofErr w:type="spellStart"/>
-      <w:r>
-        <w:t>Enes</w:t>
-      </w:r>
-      <w:proofErr w:type="spellEnd"/>
-      <w:r>
-        <w:t xml:space="preserve"> ÇALIŞKAN – </w:t>
+      <w:r>
+        <w:t xml:space="preserve">Yasin Enes ÇALIŞKAN – </w:t>
       </w:r>
     </w:p>
     <w:p/>
@@ -310,14 +267,14 @@
         <w:tblLook w:val="04A0" w:firstRow="1" w:lastRow="0" w:firstColumn="1" w:lastColumn="0" w:noHBand="0" w:noVBand="1"/>
       </w:tblPr>
       <w:tblGrid>
-        <w:gridCol w:w="3096"/>
-        <w:gridCol w:w="3096"/>
-        <w:gridCol w:w="3096"/>
+        <w:gridCol w:w="4503"/>
+        <w:gridCol w:w="2268"/>
+        <w:gridCol w:w="2517"/>
       </w:tblGrid>
       <w:tr>
         <w:tc>
           <w:tcPr>
-            <w:tcW w:w="3096" w:type="dxa"/>
+            <w:tcW w:w="4503" w:type="dxa"/>
           </w:tcPr>
           <w:p>
             <w:pPr>
@@ -336,7 +293,7 @@
         </w:tc>
         <w:tc>
           <w:tcPr>
-            <w:tcW w:w="3096" w:type="dxa"/>
+            <w:tcW w:w="2268" w:type="dxa"/>
           </w:tcPr>
           <w:p>
             <w:pPr>
@@ -355,7 +312,7 @@
         </w:tc>
         <w:tc>
           <w:tcPr>
-            <w:tcW w:w="3096" w:type="dxa"/>
+            <w:tcW w:w="2517" w:type="dxa"/>
           </w:tcPr>
           <w:p>
             <w:pPr>
@@ -376,20 +333,28 @@
       <w:tr>
         <w:tc>
           <w:tcPr>
-            <w:tcW w:w="3096" w:type="dxa"/>
+            <w:tcW w:w="4503" w:type="dxa"/>
           </w:tcPr>
           <w:p>
             <w:pPr>
               <w:jc w:val="center"/>
+              <w:rPr>
+                <w:rFonts w:cs="Times New Roman"/>
+                <w:szCs w:val="24"/>
+              </w:rPr>
             </w:pPr>
             <w:r>
+              <w:rPr>
+                <w:rFonts w:cs="Times New Roman"/>
+                <w:szCs w:val="24"/>
+              </w:rPr>
               <w:t>LM5030</w:t>
             </w:r>
           </w:p>
         </w:tc>
         <w:tc>
           <w:tcPr>
-            <w:tcW w:w="3096" w:type="dxa"/>
+            <w:tcW w:w="2268" w:type="dxa"/>
           </w:tcPr>
           <w:p>
             <w:pPr>
@@ -402,7 +367,7 @@
         </w:tc>
         <w:tc>
           <w:tcPr>
-            <w:tcW w:w="3096" w:type="dxa"/>
+            <w:tcW w:w="2517" w:type="dxa"/>
           </w:tcPr>
           <w:p>
             <w:pPr>
@@ -417,7 +382,439 @@
       <w:tr>
         <w:tc>
           <w:tcPr>
-            <w:tcW w:w="3096" w:type="dxa"/>
+            <w:tcW w:w="4503" w:type="dxa"/>
+          </w:tcPr>
+          <w:p>
+            <w:pPr>
+              <w:jc w:val="center"/>
+              <w:rPr>
+                <w:rFonts w:cs="Times New Roman"/>
+                <w:szCs w:val="24"/>
+              </w:rPr>
+            </w:pPr>
+            <w:r>
+              <w:rPr>
+                <w:rFonts w:cs="Times New Roman"/>
+                <w:szCs w:val="24"/>
+              </w:rPr>
+              <w:t>LTV-81</w:t>
+            </w:r>
+            <w:r>
+              <w:rPr>
+                <w:rFonts w:cs="Times New Roman"/>
+                <w:szCs w:val="24"/>
+              </w:rPr>
+              <w:t>6W</w:t>
+            </w:r>
+          </w:p>
+        </w:tc>
+        <w:tc>
+          <w:tcPr>
+            <w:tcW w:w="2268" w:type="dxa"/>
+          </w:tcPr>
+          <w:p>
+            <w:pPr>
+              <w:jc w:val="center"/>
+            </w:pPr>
+            <w:r>
+              <w:t>1</w:t>
+            </w:r>
+          </w:p>
+        </w:tc>
+        <w:tc>
+          <w:tcPr>
+            <w:tcW w:w="2517" w:type="dxa"/>
+          </w:tcPr>
+          <w:p>
+            <w:pPr>
+              <w:jc w:val="center"/>
+            </w:pPr>
+            <w:r>
+              <w:t>0.11</w:t>
+            </w:r>
+            <w:r>
+              <w:t>$</w:t>
+            </w:r>
+          </w:p>
+        </w:tc>
+      </w:tr>
+      <w:tr>
+        <w:tc>
+          <w:tcPr>
+            <w:tcW w:w="4503" w:type="dxa"/>
+          </w:tcPr>
+          <w:p>
+            <w:pPr>
+              <w:jc w:val="center"/>
+              <w:rPr>
+                <w:rFonts w:cs="Times New Roman"/>
+                <w:szCs w:val="24"/>
+              </w:rPr>
+            </w:pPr>
+            <w:r>
+              <w:rPr>
+                <w:rFonts w:cs="Times New Roman"/>
+                <w:szCs w:val="24"/>
+              </w:rPr>
+              <w:t>TL431</w:t>
+            </w:r>
+            <w:r>
+              <w:rPr>
+                <w:rFonts w:cs="Times New Roman"/>
+                <w:szCs w:val="24"/>
+              </w:rPr>
+              <w:t>ACZ</w:t>
+            </w:r>
+          </w:p>
+        </w:tc>
+        <w:tc>
+          <w:tcPr>
+            <w:tcW w:w="2268" w:type="dxa"/>
+          </w:tcPr>
+          <w:p>
+            <w:pPr>
+              <w:jc w:val="center"/>
+            </w:pPr>
+            <w:r>
+              <w:t>1</w:t>
+            </w:r>
+          </w:p>
+        </w:tc>
+        <w:tc>
+          <w:tcPr>
+            <w:tcW w:w="2517" w:type="dxa"/>
+          </w:tcPr>
+          <w:p>
+            <w:pPr>
+              <w:jc w:val="center"/>
+            </w:pPr>
+            <w:r>
+              <w:t>0.135</w:t>
+            </w:r>
+            <w:r>
+              <w:t>$</w:t>
+            </w:r>
+          </w:p>
+        </w:tc>
+      </w:tr>
+      <w:tr>
+        <w:tc>
+          <w:tcPr>
+            <w:tcW w:w="4503" w:type="dxa"/>
+          </w:tcPr>
+          <w:p>
+            <w:pPr>
+              <w:spacing w:line="240" w:lineRule="auto"/>
+              <w:jc w:val="center"/>
+              <w:rPr>
+                <w:rFonts w:eastAsia="Times New Roman" w:cs="Times New Roman"/>
+                <w:color w:val="000000"/>
+                <w:szCs w:val="24"/>
+                <w:lang w:val="tr-TR" w:eastAsia="tr-TR"/>
+              </w:rPr>
+            </w:pPr>
+            <w:r>
+              <w:rPr>
+                <w:rFonts w:eastAsia="Times New Roman" w:cs="Times New Roman"/>
+                <w:color w:val="000000"/>
+                <w:szCs w:val="24"/>
+                <w:lang w:val="tr-TR" w:eastAsia="tr-TR"/>
+              </w:rPr>
+              <w:t>IRF540N</w:t>
+            </w:r>
+          </w:p>
+        </w:tc>
+        <w:tc>
+          <w:tcPr>
+            <w:tcW w:w="2268" w:type="dxa"/>
+          </w:tcPr>
+          <w:p>
+            <w:pPr>
+              <w:jc w:val="center"/>
+            </w:pPr>
+            <w:r>
+              <w:t>2</w:t>
+            </w:r>
+          </w:p>
+        </w:tc>
+        <w:tc>
+          <w:tcPr>
+            <w:tcW w:w="2517" w:type="dxa"/>
+          </w:tcPr>
+          <w:p>
+            <w:pPr>
+              <w:jc w:val="center"/>
+            </w:pPr>
+            <w:r>
+              <w:t>1.66</w:t>
+            </w:r>
+            <w:r>
+              <w:t>$</w:t>
+            </w:r>
+          </w:p>
+        </w:tc>
+      </w:tr>
+      <w:tr>
+        <w:tc>
+          <w:tcPr>
+            <w:tcW w:w="4503" w:type="dxa"/>
+          </w:tcPr>
+          <w:p>
+            <w:pPr>
+              <w:jc w:val="center"/>
+              <w:rPr>
+                <w:rFonts w:cs="Times New Roman"/>
+                <w:szCs w:val="24"/>
+              </w:rPr>
+            </w:pPr>
+            <w:r>
+              <w:rPr>
+                <w:rFonts w:cs="Times New Roman"/>
+                <w:szCs w:val="24"/>
+              </w:rPr>
+              <w:t>MBR20200</w:t>
+            </w:r>
+          </w:p>
+        </w:tc>
+        <w:tc>
+          <w:tcPr>
+            <w:tcW w:w="2268" w:type="dxa"/>
+          </w:tcPr>
+          <w:p>
+            <w:pPr>
+              <w:jc w:val="center"/>
+            </w:pPr>
+            <w:r>
+              <w:t>1</w:t>
+            </w:r>
+          </w:p>
+        </w:tc>
+        <w:tc>
+          <w:tcPr>
+            <w:tcW w:w="2517" w:type="dxa"/>
+          </w:tcPr>
+          <w:p>
+            <w:pPr>
+              <w:jc w:val="center"/>
+            </w:pPr>
+            <w:r>
+              <w:t>0.59</w:t>
+            </w:r>
+            <w:r>
+              <w:t>$</w:t>
+            </w:r>
+          </w:p>
+        </w:tc>
+      </w:tr>
+      <w:tr>
+        <w:tc>
+          <w:tcPr>
+            <w:tcW w:w="4503" w:type="dxa"/>
+          </w:tcPr>
+          <w:p>
+            <w:pPr>
+              <w:jc w:val="center"/>
+              <w:rPr>
+                <w:rFonts w:cs="Times New Roman"/>
+                <w:szCs w:val="24"/>
+              </w:rPr>
+            </w:pPr>
+            <w:r>
+              <w:rPr>
+                <w:rFonts w:cs="Times New Roman"/>
+                <w:szCs w:val="24"/>
+              </w:rPr>
+              <w:t>Custom Transformer</w:t>
+            </w:r>
+            <w:r>
+              <w:rPr>
+                <w:rFonts w:cs="Times New Roman"/>
+                <w:szCs w:val="24"/>
+              </w:rPr>
+              <w:t>(</w:t>
+            </w:r>
+            <w:r>
+              <w:rPr>
+                <w:rFonts w:cs="Times New Roman"/>
+                <w:szCs w:val="24"/>
+              </w:rPr>
+              <w:t>00K6527E060</w:t>
+            </w:r>
+            <w:r>
+              <w:rPr>
+                <w:rFonts w:cs="Times New Roman"/>
+                <w:szCs w:val="24"/>
+              </w:rPr>
+              <w:t>x2</w:t>
+            </w:r>
+            <w:r>
+              <w:rPr>
+                <w:rFonts w:cs="Times New Roman"/>
+                <w:szCs w:val="24"/>
+              </w:rPr>
+              <w:t>)</w:t>
+            </w:r>
+          </w:p>
+        </w:tc>
+        <w:tc>
+          <w:tcPr>
+            <w:tcW w:w="2268" w:type="dxa"/>
+          </w:tcPr>
+          <w:p>
+            <w:pPr>
+              <w:jc w:val="center"/>
+            </w:pPr>
+            <w:r>
+              <w:t>1</w:t>
+            </w:r>
+          </w:p>
+        </w:tc>
+        <w:tc>
+          <w:tcPr>
+            <w:tcW w:w="2517" w:type="dxa"/>
+          </w:tcPr>
+          <w:p>
+            <w:pPr>
+              <w:jc w:val="center"/>
+            </w:pPr>
+            <w:r>
+              <w:t>20</w:t>
+            </w:r>
+            <w:r>
+              <w:t>$</w:t>
+            </w:r>
+          </w:p>
+        </w:tc>
+      </w:tr>
+      <w:tr>
+        <w:tc>
+          <w:tcPr>
+            <w:tcW w:w="4503" w:type="dxa"/>
+          </w:tcPr>
+          <w:p>
+            <w:pPr>
+              <w:jc w:val="center"/>
+              <w:rPr>
+                <w:rFonts w:cs="Times New Roman"/>
+                <w:szCs w:val="24"/>
+              </w:rPr>
+            </w:pPr>
+            <w:r>
+              <w:rPr>
+                <w:rFonts w:cs="Times New Roman"/>
+                <w:szCs w:val="24"/>
+              </w:rPr>
+              <w:t>Custom Inductor</w:t>
+            </w:r>
+            <w:r>
+              <w:rPr>
+                <w:rFonts w:cs="Times New Roman"/>
+                <w:szCs w:val="24"/>
+              </w:rPr>
+              <w:t>(</w:t>
+            </w:r>
+            <w:r>
+              <w:rPr>
+                <w:rFonts w:cs="Times New Roman"/>
+                <w:szCs w:val="24"/>
+              </w:rPr>
+              <w:t>55928A2</w:t>
+            </w:r>
+            <w:r>
+              <w:rPr>
+                <w:rFonts w:cs="Times New Roman"/>
+                <w:szCs w:val="24"/>
+              </w:rPr>
+              <w:t>)</w:t>
+            </w:r>
+          </w:p>
+        </w:tc>
+        <w:tc>
+          <w:tcPr>
+            <w:tcW w:w="2268" w:type="dxa"/>
+          </w:tcPr>
+          <w:p>
+            <w:pPr>
+              <w:jc w:val="center"/>
+            </w:pPr>
+            <w:r>
+              <w:t>1</w:t>
+            </w:r>
+          </w:p>
+        </w:tc>
+        <w:tc>
+          <w:tcPr>
+            <w:tcW w:w="2517" w:type="dxa"/>
+          </w:tcPr>
+          <w:p>
+            <w:pPr>
+              <w:jc w:val="center"/>
+            </w:pPr>
+            <w:r>
+              <w:t>8-10</w:t>
+            </w:r>
+            <w:r>
+              <w:t>$</w:t>
+            </w:r>
+          </w:p>
+        </w:tc>
+      </w:tr>
+      <w:tr>
+        <w:tc>
+          <w:tcPr>
+            <w:tcW w:w="4503" w:type="dxa"/>
+          </w:tcPr>
+          <w:p>
+            <w:pPr>
+              <w:jc w:val="center"/>
+              <w:rPr>
+                <w:rFonts w:cs="Times New Roman"/>
+                <w:szCs w:val="24"/>
+              </w:rPr>
+            </w:pPr>
+            <w:r>
+              <w:rPr>
+                <w:rFonts w:cs="Times New Roman"/>
+                <w:szCs w:val="24"/>
+              </w:rPr>
+              <w:t>SF34 (Schottky)</w:t>
+            </w:r>
+          </w:p>
+        </w:tc>
+        <w:tc>
+          <w:tcPr>
+            <w:tcW w:w="2268" w:type="dxa"/>
+          </w:tcPr>
+          <w:p>
+            <w:pPr>
+              <w:jc w:val="center"/>
+            </w:pPr>
+            <w:r>
+              <w:t>2</w:t>
+            </w:r>
+          </w:p>
+        </w:tc>
+        <w:tc>
+          <w:tcPr>
+            <w:tcW w:w="2517" w:type="dxa"/>
+          </w:tcPr>
+          <w:p>
+            <w:pPr>
+              <w:jc w:val="center"/>
+            </w:pPr>
+            <w:r>
+              <w:t>0.24</w:t>
+            </w:r>
+            <w:r>
+              <w:t>$</w:t>
+            </w:r>
+          </w:p>
+        </w:tc>
+      </w:tr>
+      <w:tr>
+        <w:tc>
+          <w:tcPr>
+            <w:tcW w:w="4503" w:type="dxa"/>
           </w:tcPr>
           <w:p>
             <w:pPr>
@@ -427,7 +824,7 @@
         </w:tc>
         <w:tc>
           <w:tcPr>
-            <w:tcW w:w="3096" w:type="dxa"/>
+            <w:tcW w:w="2268" w:type="dxa"/>
           </w:tcPr>
           <w:p>
             <w:pPr>
@@ -437,7 +834,7 @@
         </w:tc>
         <w:tc>
           <w:tcPr>
-            <w:tcW w:w="3096" w:type="dxa"/>
+            <w:tcW w:w="2517" w:type="dxa"/>
           </w:tcPr>
           <w:p>
             <w:pPr>
@@ -449,7 +846,7 @@
       <w:tr>
         <w:tc>
           <w:tcPr>
-            <w:tcW w:w="3096" w:type="dxa"/>
+            <w:tcW w:w="4503" w:type="dxa"/>
           </w:tcPr>
           <w:p>
             <w:pPr>
@@ -459,7 +856,7 @@
         </w:tc>
         <w:tc>
           <w:tcPr>
-            <w:tcW w:w="3096" w:type="dxa"/>
+            <w:tcW w:w="2268" w:type="dxa"/>
           </w:tcPr>
           <w:p>
             <w:pPr>
@@ -469,7 +866,7 @@
         </w:tc>
         <w:tc>
           <w:tcPr>
-            <w:tcW w:w="3096" w:type="dxa"/>
+            <w:tcW w:w="2517" w:type="dxa"/>
           </w:tcPr>
           <w:p>
             <w:pPr>
@@ -481,7 +878,7 @@
       <w:tr>
         <w:tc>
           <w:tcPr>
-            <w:tcW w:w="3096" w:type="dxa"/>
+            <w:tcW w:w="4503" w:type="dxa"/>
           </w:tcPr>
           <w:p>
             <w:pPr>
@@ -491,7 +888,7 @@
         </w:tc>
         <w:tc>
           <w:tcPr>
-            <w:tcW w:w="3096" w:type="dxa"/>
+            <w:tcW w:w="2268" w:type="dxa"/>
           </w:tcPr>
           <w:p>
             <w:pPr>
@@ -501,7 +898,7 @@
         </w:tc>
         <w:tc>
           <w:tcPr>
-            <w:tcW w:w="3096" w:type="dxa"/>
+            <w:tcW w:w="2517" w:type="dxa"/>
           </w:tcPr>
           <w:p>
             <w:pPr>
@@ -513,7 +910,7 @@
       <w:tr>
         <w:tc>
           <w:tcPr>
-            <w:tcW w:w="3096" w:type="dxa"/>
+            <w:tcW w:w="4503" w:type="dxa"/>
           </w:tcPr>
           <w:p>
             <w:pPr>
@@ -523,7 +920,7 @@
         </w:tc>
         <w:tc>
           <w:tcPr>
-            <w:tcW w:w="3096" w:type="dxa"/>
+            <w:tcW w:w="2268" w:type="dxa"/>
           </w:tcPr>
           <w:p>
             <w:pPr>
@@ -533,7 +930,7 @@
         </w:tc>
         <w:tc>
           <w:tcPr>
-            <w:tcW w:w="3096" w:type="dxa"/>
+            <w:tcW w:w="2517" w:type="dxa"/>
           </w:tcPr>
           <w:p>
             <w:pPr>
@@ -545,7 +942,7 @@
       <w:tr>
         <w:tc>
           <w:tcPr>
-            <w:tcW w:w="3096" w:type="dxa"/>
+            <w:tcW w:w="4503" w:type="dxa"/>
           </w:tcPr>
           <w:p>
             <w:pPr>
@@ -555,7 +952,7 @@
         </w:tc>
         <w:tc>
           <w:tcPr>
-            <w:tcW w:w="3096" w:type="dxa"/>
+            <w:tcW w:w="2268" w:type="dxa"/>
           </w:tcPr>
           <w:p>
             <w:pPr>
@@ -565,7 +962,7 @@
         </w:tc>
         <w:tc>
           <w:tcPr>
-            <w:tcW w:w="3096" w:type="dxa"/>
+            <w:tcW w:w="2517" w:type="dxa"/>
           </w:tcPr>
           <w:p>
             <w:pPr>
@@ -577,7 +974,7 @@
       <w:tr>
         <w:tc>
           <w:tcPr>
-            <w:tcW w:w="3096" w:type="dxa"/>
+            <w:tcW w:w="4503" w:type="dxa"/>
           </w:tcPr>
           <w:p>
             <w:pPr>
@@ -587,7 +984,7 @@
         </w:tc>
         <w:tc>
           <w:tcPr>
-            <w:tcW w:w="3096" w:type="dxa"/>
+            <w:tcW w:w="2268" w:type="dxa"/>
           </w:tcPr>
           <w:p>
             <w:pPr>
@@ -597,263 +994,7 @@
         </w:tc>
         <w:tc>
           <w:tcPr>
-            <w:tcW w:w="3096" w:type="dxa"/>
-          </w:tcPr>
-          <w:p>
-            <w:pPr>
-              <w:jc w:val="center"/>
-            </w:pPr>
-          </w:p>
-        </w:tc>
-      </w:tr>
-      <w:tr>
-        <w:tc>
-          <w:tcPr>
-            <w:tcW w:w="3096" w:type="dxa"/>
-          </w:tcPr>
-          <w:p>
-            <w:pPr>
-              <w:jc w:val="center"/>
-            </w:pPr>
-          </w:p>
-        </w:tc>
-        <w:tc>
-          <w:tcPr>
-            <w:tcW w:w="3096" w:type="dxa"/>
-          </w:tcPr>
-          <w:p>
-            <w:pPr>
-              <w:jc w:val="center"/>
-            </w:pPr>
-          </w:p>
-        </w:tc>
-        <w:tc>
-          <w:tcPr>
-            <w:tcW w:w="3096" w:type="dxa"/>
-          </w:tcPr>
-          <w:p>
-            <w:pPr>
-              <w:jc w:val="center"/>
-            </w:pPr>
-          </w:p>
-        </w:tc>
-      </w:tr>
-      <w:tr>
-        <w:tc>
-          <w:tcPr>
-            <w:tcW w:w="3096" w:type="dxa"/>
-          </w:tcPr>
-          <w:p>
-            <w:pPr>
-              <w:jc w:val="center"/>
-            </w:pPr>
-          </w:p>
-        </w:tc>
-        <w:tc>
-          <w:tcPr>
-            <w:tcW w:w="3096" w:type="dxa"/>
-          </w:tcPr>
-          <w:p>
-            <w:pPr>
-              <w:jc w:val="center"/>
-            </w:pPr>
-          </w:p>
-        </w:tc>
-        <w:tc>
-          <w:tcPr>
-            <w:tcW w:w="3096" w:type="dxa"/>
-          </w:tcPr>
-          <w:p>
-            <w:pPr>
-              <w:jc w:val="center"/>
-            </w:pPr>
-          </w:p>
-        </w:tc>
-      </w:tr>
-      <w:tr>
-        <w:tc>
-          <w:tcPr>
-            <w:tcW w:w="3096" w:type="dxa"/>
-          </w:tcPr>
-          <w:p>
-            <w:pPr>
-              <w:jc w:val="center"/>
-            </w:pPr>
-          </w:p>
-        </w:tc>
-        <w:tc>
-          <w:tcPr>
-            <w:tcW w:w="3096" w:type="dxa"/>
-          </w:tcPr>
-          <w:p>
-            <w:pPr>
-              <w:jc w:val="center"/>
-            </w:pPr>
-          </w:p>
-        </w:tc>
-        <w:tc>
-          <w:tcPr>
-            <w:tcW w:w="3096" w:type="dxa"/>
-          </w:tcPr>
-          <w:p>
-            <w:pPr>
-              <w:jc w:val="center"/>
-            </w:pPr>
-          </w:p>
-        </w:tc>
-      </w:tr>
-      <w:tr>
-        <w:tc>
-          <w:tcPr>
-            <w:tcW w:w="3096" w:type="dxa"/>
-          </w:tcPr>
-          <w:p>
-            <w:pPr>
-              <w:jc w:val="center"/>
-            </w:pPr>
-          </w:p>
-        </w:tc>
-        <w:tc>
-          <w:tcPr>
-            <w:tcW w:w="3096" w:type="dxa"/>
-          </w:tcPr>
-          <w:p>
-            <w:pPr>
-              <w:jc w:val="center"/>
-            </w:pPr>
-          </w:p>
-        </w:tc>
-        <w:tc>
-          <w:tcPr>
-            <w:tcW w:w="3096" w:type="dxa"/>
-          </w:tcPr>
-          <w:p>
-            <w:pPr>
-              <w:jc w:val="center"/>
-            </w:pPr>
-          </w:p>
-        </w:tc>
-      </w:tr>
-      <w:tr>
-        <w:tc>
-          <w:tcPr>
-            <w:tcW w:w="3096" w:type="dxa"/>
-          </w:tcPr>
-          <w:p>
-            <w:pPr>
-              <w:jc w:val="center"/>
-            </w:pPr>
-          </w:p>
-        </w:tc>
-        <w:tc>
-          <w:tcPr>
-            <w:tcW w:w="3096" w:type="dxa"/>
-          </w:tcPr>
-          <w:p>
-            <w:pPr>
-              <w:jc w:val="center"/>
-            </w:pPr>
-          </w:p>
-        </w:tc>
-        <w:tc>
-          <w:tcPr>
-            <w:tcW w:w="3096" w:type="dxa"/>
-          </w:tcPr>
-          <w:p>
-            <w:pPr>
-              <w:jc w:val="center"/>
-            </w:pPr>
-          </w:p>
-        </w:tc>
-      </w:tr>
-      <w:tr>
-        <w:tc>
-          <w:tcPr>
-            <w:tcW w:w="3096" w:type="dxa"/>
-          </w:tcPr>
-          <w:p>
-            <w:pPr>
-              <w:jc w:val="center"/>
-            </w:pPr>
-          </w:p>
-        </w:tc>
-        <w:tc>
-          <w:tcPr>
-            <w:tcW w:w="3096" w:type="dxa"/>
-          </w:tcPr>
-          <w:p>
-            <w:pPr>
-              <w:jc w:val="center"/>
-            </w:pPr>
-          </w:p>
-        </w:tc>
-        <w:tc>
-          <w:tcPr>
-            <w:tcW w:w="3096" w:type="dxa"/>
-          </w:tcPr>
-          <w:p>
-            <w:pPr>
-              <w:jc w:val="center"/>
-            </w:pPr>
-          </w:p>
-        </w:tc>
-      </w:tr>
-      <w:tr>
-        <w:tc>
-          <w:tcPr>
-            <w:tcW w:w="3096" w:type="dxa"/>
-          </w:tcPr>
-          <w:p>
-            <w:pPr>
-              <w:jc w:val="center"/>
-            </w:pPr>
-          </w:p>
-        </w:tc>
-        <w:tc>
-          <w:tcPr>
-            <w:tcW w:w="3096" w:type="dxa"/>
-          </w:tcPr>
-          <w:p>
-            <w:pPr>
-              <w:jc w:val="center"/>
-            </w:pPr>
-          </w:p>
-        </w:tc>
-        <w:tc>
-          <w:tcPr>
-            <w:tcW w:w="3096" w:type="dxa"/>
-          </w:tcPr>
-          <w:p>
-            <w:pPr>
-              <w:jc w:val="center"/>
-            </w:pPr>
-          </w:p>
-        </w:tc>
-      </w:tr>
-      <w:tr>
-        <w:tc>
-          <w:tcPr>
-            <w:tcW w:w="3096" w:type="dxa"/>
-          </w:tcPr>
-          <w:p>
-            <w:pPr>
-              <w:jc w:val="center"/>
-            </w:pPr>
-          </w:p>
-        </w:tc>
-        <w:tc>
-          <w:tcPr>
-            <w:tcW w:w="3096" w:type="dxa"/>
-          </w:tcPr>
-          <w:p>
-            <w:pPr>
-              <w:jc w:val="center"/>
-            </w:pPr>
-          </w:p>
-        </w:tc>
-        <w:tc>
-          <w:tcPr>
-            <w:tcW w:w="3096" w:type="dxa"/>
+            <w:tcW w:w="2517" w:type="dxa"/>
           </w:tcPr>
           <w:p>
             <w:pPr>
@@ -878,15 +1019,59 @@
     </w:p>
     <w:p>
       <w:r>
-        <w:t xml:space="preserve">LM5030 controller is chosen as controller since it is push-pull </w:t>
-      </w:r>
-      <w:proofErr w:type="gramStart"/>
-      <w:r>
-        <w:t>controller,</w:t>
-      </w:r>
-      <w:proofErr w:type="gramEnd"/>
-      <w:r>
-        <w:t xml:space="preserve"> it has voltage and current feedback, which will provide much accurate control and controller bonuses. Even if its lower limit of the controller, input voltage is appropriate for the application. </w:t>
+        <w:t xml:space="preserve">LM5030 controller is chosen as controller since it is push-pull controller, it has voltage and current feedback, which will provide much accurate control and controller bonuses. Even if its lower limit of the controller, input voltage is appropriate for the application. </w:t>
+      </w:r>
+    </w:p>
+    <w:p>
+      <w:pPr>
+        <w:pStyle w:val="Balk2"/>
+        <w:rPr>
+          <w:sz w:val="24"/>
+          <w:szCs w:val="24"/>
+        </w:rPr>
+      </w:pPr>
+      <w:r>
+        <w:rPr>
+          <w:sz w:val="24"/>
+          <w:szCs w:val="24"/>
+        </w:rPr>
+        <w:t>L</w:t>
+      </w:r>
+      <w:r>
+        <w:rPr>
+          <w:sz w:val="24"/>
+          <w:szCs w:val="24"/>
+        </w:rPr>
+        <w:t>TV816</w:t>
+      </w:r>
+    </w:p>
+    <w:p>
+      <w:pPr>
+        <w:rPr>
+          <w:iCs/>
+        </w:rPr>
+      </w:pPr>
+      <w:r>
+        <w:rPr>
+          <w:rFonts w:eastAsiaTheme="majorEastAsia" w:cstheme="majorBidi"/>
+          <w:b/>
+          <w:iCs/>
+          <w:color w:val="2F5496" w:themeColor="accent1" w:themeShade="BF"/>
+          <w:szCs w:val="24"/>
+        </w:rPr>
+        <w:t xml:space="preserve"> </w:t>
+      </w:r>
+      <w:r>
+        <w:rPr>
+          <w:iCs/>
+        </w:rPr>
+        <w:t>This component is selected because it was readily available at the laboratory</w:t>
+      </w:r>
+      <w:r>
+        <w:rPr>
+          <w:iCs/>
+        </w:rPr>
+        <w:t>, and there were not any sharp limits about the optocoupler so it is used for isolated feedback design in the type-II compensator.</w:t>
       </w:r>
     </w:p>
     <w:p>
@@ -894,43 +1079,176 @@
         <w:pStyle w:val="Balk3"/>
       </w:pPr>
       <w:r>
-        <w:t>Component 2</w:t>
-      </w:r>
-    </w:p>
-    <w:p>
-      <w:pPr>
-        <w:rPr>
-          <w:i/>
-        </w:rPr>
-      </w:pPr>
-      <w:r>
-        <w:rPr>
-          <w:i/>
-        </w:rPr>
-        <w:t>Reason for this component is explained</w:t>
-      </w:r>
-    </w:p>
-    <w:p>
-      <w:pPr>
-        <w:pStyle w:val="Balk3"/>
-      </w:pPr>
-      <w:r>
         <w:lastRenderedPageBreak/>
-        <w:t>Component 3</w:t>
-      </w:r>
-    </w:p>
-    <w:p>
-      <w:pPr>
-        <w:rPr>
-          <w:i/>
-        </w:rPr>
-      </w:pPr>
-      <w:r>
-        <w:rPr>
-          <w:i/>
-        </w:rPr>
-        <w:t>Reason for this component is explained</w:t>
-      </w:r>
+        <w:t>TLC431ACZ</w:t>
+      </w:r>
+    </w:p>
+    <w:p>
+      <w:pPr>
+        <w:rPr>
+          <w:iCs/>
+        </w:rPr>
+      </w:pPr>
+      <w:r>
+        <w:rPr>
+          <w:iCs/>
+        </w:rPr>
+        <w:t>This component is used to bias the feedback such that we can get a reference from the output by a voltage division using two resistors.</w:t>
+      </w:r>
+    </w:p>
+    <w:p>
+      <w:pPr>
+        <w:pStyle w:val="Balk4"/>
+        <w:rPr>
+          <w:rFonts w:ascii="Times New Roman" w:hAnsi="Times New Roman" w:cs="Times New Roman"/>
+          <w:b/>
+          <w:bCs/>
+          <w:i w:val="0"/>
+          <w:iCs w:val="0"/>
+        </w:rPr>
+      </w:pPr>
+      <w:r>
+        <w:rPr>
+          <w:rFonts w:ascii="Times New Roman" w:hAnsi="Times New Roman" w:cs="Times New Roman"/>
+          <w:b/>
+          <w:bCs/>
+          <w:i w:val="0"/>
+          <w:iCs w:val="0"/>
+        </w:rPr>
+        <w:t>IRF540N</w:t>
+      </w:r>
+    </w:p>
+    <w:p>
+      <w:pPr>
+        <w:rPr>
+          <w:iCs/>
+        </w:rPr>
+      </w:pPr>
+      <w:r>
+        <w:rPr>
+          <w:iCs/>
+        </w:rPr>
+        <w:t>This component is selected because it was readily available at the laboratory</w:t>
+      </w:r>
+      <w:r>
+        <w:rPr>
+          <w:iCs/>
+        </w:rPr>
+        <w:t>. However, the switching losses were high compared to conduction losses. Anyway, it is used and tested in the design.</w:t>
+      </w:r>
+    </w:p>
+    <w:p>
+      <w:pPr>
+        <w:rPr>
+          <w:b/>
+          <w:bCs/>
+          <w:iCs/>
+          <w:color w:val="2F5496" w:themeColor="accent1" w:themeShade="BF"/>
+        </w:rPr>
+      </w:pPr>
+      <w:r>
+        <w:rPr>
+          <w:b/>
+          <w:bCs/>
+          <w:iCs/>
+          <w:color w:val="2F5496" w:themeColor="accent1" w:themeShade="BF"/>
+        </w:rPr>
+        <w:t>MBR20200</w:t>
+      </w:r>
+    </w:p>
+    <w:p>
+      <w:pPr>
+        <w:rPr>
+          <w:iCs/>
+        </w:rPr>
+      </w:pPr>
+      <w:r>
+        <w:rPr>
+          <w:iCs/>
+        </w:rPr>
+        <w:t xml:space="preserve">This component is selected because it </w:t>
+      </w:r>
+      <w:r>
+        <w:rPr>
+          <w:iCs/>
+        </w:rPr>
+        <w:t>is a Schottky diode so it has very low losses.</w:t>
+      </w:r>
+      <w:r>
+        <w:rPr>
+          <w:iCs/>
+        </w:rPr>
+        <w:t xml:space="preserve"> </w:t>
+      </w:r>
+      <w:r>
+        <w:rPr>
+          <w:iCs/>
+        </w:rPr>
+        <w:t xml:space="preserve"> Moreover, our design required a voltage of around at least 168V</w:t>
+      </w:r>
+      <w:r>
+        <w:rPr>
+          <w:iCs/>
+        </w:rPr>
+        <w:t>.</w:t>
+      </w:r>
+      <w:r>
+        <w:rPr>
+          <w:iCs/>
+        </w:rPr>
+        <w:t xml:space="preserve"> This was a cheap and available component that is used.</w:t>
+      </w:r>
+    </w:p>
+    <w:p>
+      <w:pPr>
+        <w:rPr>
+          <w:b/>
+          <w:bCs/>
+          <w:iCs/>
+          <w:color w:val="2F5496" w:themeColor="accent1" w:themeShade="BF"/>
+        </w:rPr>
+      </w:pPr>
+      <w:r>
+        <w:rPr>
+          <w:b/>
+          <w:bCs/>
+          <w:iCs/>
+          <w:color w:val="2F5496" w:themeColor="accent1" w:themeShade="BF"/>
+        </w:rPr>
+        <w:t>SF34</w:t>
+      </w:r>
+    </w:p>
+    <w:p>
+      <w:pPr>
+        <w:rPr>
+          <w:iCs/>
+        </w:rPr>
+      </w:pPr>
+      <w:r>
+        <w:rPr>
+          <w:iCs/>
+        </w:rPr>
+        <w:t>This component</w:t>
+      </w:r>
+      <w:r>
+        <w:rPr>
+          <w:iCs/>
+        </w:rPr>
+        <w:t xml:space="preserve"> is used as a replacement of the MBR20200, when we </w:t>
+      </w:r>
+      <w:r>
+        <w:rPr>
+          <w:iCs/>
+        </w:rPr>
+        <w:t>didn’t have stock for MBR20200.</w:t>
+      </w:r>
+    </w:p>
+    <w:p>
+      <w:pPr>
+        <w:rPr>
+          <w:iCs/>
+        </w:rPr>
+      </w:pPr>
     </w:p>
     <w:p>
       <w:pPr>
@@ -964,15 +1282,7 @@
         <w:t>topology</w:t>
       </w:r>
       <w:r>
-        <w:t xml:space="preserve"> must be built around the controller. Through the market research, </w:t>
-      </w:r>
-      <w:proofErr w:type="spellStart"/>
-      <w:r>
-        <w:t>Flyback</w:t>
-      </w:r>
-      <w:proofErr w:type="spellEnd"/>
-      <w:r>
-        <w:t xml:space="preserve"> and Push-Pull c</w:t>
+        <w:t xml:space="preserve"> must be built around the controller. Through the market research, Flyback and Push-Pull c</w:t>
       </w:r>
       <w:r>
         <w:t>ontrollers</w:t>
@@ -981,23 +1291,7 @@
         <w:t xml:space="preserve"> are found.</w:t>
       </w:r>
       <w:r>
-        <w:t xml:space="preserve"> </w:t>
-      </w:r>
-      <w:proofErr w:type="spellStart"/>
-      <w:r>
-        <w:t>Hiper-Optik</w:t>
-      </w:r>
-      <w:proofErr w:type="spellEnd"/>
-      <w:r>
-        <w:t xml:space="preserve"> </w:t>
-      </w:r>
-      <w:proofErr w:type="spellStart"/>
-      <w:r>
-        <w:t>Basküler</w:t>
-      </w:r>
-      <w:proofErr w:type="spellEnd"/>
-      <w:r>
-        <w:t xml:space="preserve"> Converter chose Push-Pull topology to be implemented. </w:t>
+        <w:t xml:space="preserve"> Hiper-Optik Basküler Converter chose Push-Pull topology to be implemented. </w:t>
       </w:r>
       <w:r>
         <w:t xml:space="preserve">Some of the </w:t>
@@ -1018,26 +1312,13 @@
         </w:numPr>
       </w:pPr>
       <w:r>
-        <w:t xml:space="preserve">Reduced voltage stress: In a push-pull converter, the primary winding of the transformer operates in a center-tapped configuration, allowing for symmetrical voltage waveforms. </w:t>
-      </w:r>
-      <w:proofErr w:type="gramStart"/>
-      <w:r>
-        <w:t>This result</w:t>
+        <w:t>Reduced voltage stress: In a push-pull converter, the primary winding of the transformer operates in a center-tapped configuration, allowing for symmetrical voltage waveforms. This result</w:t>
       </w:r>
       <w:r>
         <w:t>s</w:t>
       </w:r>
-      <w:proofErr w:type="gramEnd"/>
-      <w:r>
-        <w:t xml:space="preserve"> in reduced voltage stress on the primary side components compared to a </w:t>
-      </w:r>
-      <w:proofErr w:type="spellStart"/>
-      <w:r>
-        <w:t>flyback</w:t>
-      </w:r>
-      <w:proofErr w:type="spellEnd"/>
-      <w:r>
-        <w:t xml:space="preserve"> converter.</w:t>
+      <w:r>
+        <w:t xml:space="preserve"> in reduced voltage stress on the primary side components compared to a flyback converter.</w:t>
       </w:r>
     </w:p>
     <w:p>
@@ -1049,15 +1330,7 @@
         </w:numPr>
       </w:pPr>
       <w:r>
-        <w:t xml:space="preserve">Higher efficiency: Push-pull converters typically exhibit higher efficiency compared to </w:t>
-      </w:r>
-      <w:proofErr w:type="spellStart"/>
-      <w:r>
-        <w:t>flyback</w:t>
-      </w:r>
-      <w:proofErr w:type="spellEnd"/>
-      <w:r>
-        <w:t xml:space="preserve"> converters. The symmetrical operation of the push-pull configuration helps to minimize power losses and improve overall converter efficiency.</w:t>
+        <w:t>Higher efficiency: Push-pull converters typically exhibit higher efficiency compared to flyback converters. The symmetrical operation of the push-pull configuration helps to minimize power losses and improve overall converter efficiency.</w:t>
       </w:r>
     </w:p>
     <w:p>
@@ -1069,15 +1342,8 @@
         </w:numPr>
       </w:pPr>
       <w:r>
-        <w:t xml:space="preserve">Lower output ripple: The push-pull converter's center-tapped transformer configuration and its ability to operate in a continuous current mode result in lower output voltage ripple compared to a </w:t>
-      </w:r>
-      <w:proofErr w:type="spellStart"/>
-      <w:r>
-        <w:t>flyback</w:t>
-      </w:r>
-      <w:proofErr w:type="spellEnd"/>
-      <w:r>
-        <w:t xml:space="preserve"> converter. This can be beneficial for applications requiring lower output voltage ripple.</w:t>
+        <w:lastRenderedPageBreak/>
+        <w:t>Lower output ripple: The push-pull converter's center-tapped transformer configuration and its ability to operate in a continuous current mode result in lower output voltage ripple compared to a flyback converter. This can be beneficial for applications requiring lower output voltage ripple.</w:t>
       </w:r>
     </w:p>
     <w:p>
@@ -1147,7 +1413,7 @@
                     </pic:cNvPicPr>
                   </pic:nvPicPr>
                   <pic:blipFill>
-                    <a:blip r:embed="rId9">
+                    <a:blip r:embed="rId8">
                       <a:clrChange>
                         <a:clrFrom>
                           <a:srgbClr val="FFFFFF"/>
@@ -1200,11 +1466,7 @@
         <w:t>in</w:t>
       </w:r>
       <w:r>
-        <w:t>-</w:t>
-      </w:r>
-      <w:proofErr w:type="spellStart"/>
-      <w:r>
-        <w:t>V</w:t>
+        <w:t>-V</w:t>
       </w:r>
       <w:r>
         <w:rPr>
@@ -1212,13 +1474,8 @@
         </w:rPr>
         <w:t>out</w:t>
       </w:r>
-      <w:proofErr w:type="spellEnd"/>
-      <w:r>
-        <w:t xml:space="preserve"> relation, </w:t>
-      </w:r>
-      <w:proofErr w:type="spellStart"/>
-      <w:r>
-        <w:t>N</w:t>
+      <w:r>
+        <w:t xml:space="preserve"> relation, N</w:t>
       </w:r>
       <w:r>
         <w:rPr>
@@ -1226,13 +1483,8 @@
         </w:rPr>
         <w:t>seconday</w:t>
       </w:r>
-      <w:proofErr w:type="spellEnd"/>
-      <w:r>
-        <w:t>/</w:t>
-      </w:r>
-      <w:proofErr w:type="spellStart"/>
-      <w:r>
-        <w:t>N</w:t>
+      <w:r>
+        <w:t>/N</w:t>
       </w:r>
       <w:r>
         <w:rPr>
@@ -1240,7 +1492,6 @@
         </w:rPr>
         <w:t>primary</w:t>
       </w:r>
-      <w:proofErr w:type="spellEnd"/>
       <w:r>
         <w:t>=40/9 is chosen.</w:t>
       </w:r>
@@ -1256,7 +1507,6 @@
         <w:rPr>
           <w:noProof/>
         </w:rPr>
-        <w:lastRenderedPageBreak/>
         <w:drawing>
           <wp:inline distT="0" distB="0" distL="0" distR="0" wp14:anchorId="04762457" wp14:editId="6E869687">
             <wp:extent cx="1609725" cy="485775"/>
@@ -1275,7 +1525,7 @@
                     </pic:cNvPicPr>
                   </pic:nvPicPr>
                   <pic:blipFill>
-                    <a:blip r:embed="rId10">
+                    <a:blip r:embed="rId9">
                       <a:clrChange>
                         <a:clrFrom>
                           <a:srgbClr val="FFFFFF"/>
@@ -1341,6 +1591,77 @@
                 <pic:pic xmlns:pic="http://schemas.openxmlformats.org/drawingml/2006/picture">
                   <pic:nvPicPr>
                     <pic:cNvPr id="0" name="Picture 339"/>
+                    <pic:cNvPicPr>
+                      <a:picLocks noChangeAspect="1" noChangeArrowheads="1"/>
+                    </pic:cNvPicPr>
+                  </pic:nvPicPr>
+                  <pic:blipFill>
+                    <a:blip r:embed="rId10">
+                      <a:clrChange>
+                        <a:clrFrom>
+                          <a:srgbClr val="FFFFFF"/>
+                        </a:clrFrom>
+                        <a:clrTo>
+                          <a:srgbClr val="FFFFFF">
+                            <a:alpha val="0"/>
+                          </a:srgbClr>
+                        </a:clrTo>
+                      </a:clrChange>
+                      <a:extLst>
+                        <a:ext uri="{28A0092B-C50C-407E-A947-70E740481C1C}">
+                          <a14:useLocalDpi xmlns:a14="http://schemas.microsoft.com/office/drawing/2010/main" val="0"/>
+                        </a:ext>
+                      </a:extLst>
+                    </a:blip>
+                    <a:srcRect/>
+                    <a:stretch>
+                      <a:fillRect/>
+                    </a:stretch>
+                  </pic:blipFill>
+                  <pic:spPr bwMode="auto">
+                    <a:xfrm>
+                      <a:off x="0" y="0"/>
+                      <a:ext cx="2124075" cy="428625"/>
+                    </a:xfrm>
+                    <a:prstGeom prst="rect">
+                      <a:avLst/>
+                    </a:prstGeom>
+                    <a:noFill/>
+                    <a:ln>
+                      <a:noFill/>
+                    </a:ln>
+                  </pic:spPr>
+                </pic:pic>
+              </a:graphicData>
+            </a:graphic>
+          </wp:inline>
+        </w:drawing>
+      </w:r>
+    </w:p>
+    <w:p>
+      <w:pPr>
+        <w:jc w:val="center"/>
+        <w:rPr>
+          <w:rFonts w:eastAsiaTheme="minorEastAsia"/>
+        </w:rPr>
+      </w:pPr>
+      <w:r>
+        <w:rPr>
+          <w:noProof/>
+        </w:rPr>
+        <w:drawing>
+          <wp:inline distT="0" distB="0" distL="0" distR="0" wp14:anchorId="5D6BA62B" wp14:editId="1CA62CDB">
+            <wp:extent cx="2124075" cy="428625"/>
+            <wp:effectExtent l="0" t="0" r="9525" b="0"/>
+            <wp:docPr id="47" name="Resim 47"/>
+            <wp:cNvGraphicFramePr>
+              <a:graphicFrameLocks xmlns:a="http://schemas.openxmlformats.org/drawingml/2006/main" noChangeAspect="1"/>
+            </wp:cNvGraphicFramePr>
+            <a:graphic xmlns:a="http://schemas.openxmlformats.org/drawingml/2006/main">
+              <a:graphicData uri="http://schemas.openxmlformats.org/drawingml/2006/picture">
+                <pic:pic xmlns:pic="http://schemas.openxmlformats.org/drawingml/2006/picture">
+                  <pic:nvPicPr>
+                    <pic:cNvPr id="0" name="Picture 340"/>
                     <pic:cNvPicPr>
                       <a:picLocks noChangeAspect="1" noChangeArrowheads="1"/>
                     </pic:cNvPicPr>
@@ -1400,10 +1721,10 @@
           <w:noProof/>
         </w:rPr>
         <w:drawing>
-          <wp:inline distT="0" distB="0" distL="0" distR="0" wp14:anchorId="5D6BA62B" wp14:editId="1CA62CDB">
+          <wp:inline distT="0" distB="0" distL="0" distR="0" wp14:anchorId="05D297E4" wp14:editId="4D2FA3BE">
             <wp:extent cx="2124075" cy="428625"/>
             <wp:effectExtent l="0" t="0" r="9525" b="0"/>
-            <wp:docPr id="47" name="Resim 47"/>
+            <wp:docPr id="46" name="Resim 46"/>
             <wp:cNvGraphicFramePr>
               <a:graphicFrameLocks xmlns:a="http://schemas.openxmlformats.org/drawingml/2006/main" noChangeAspect="1"/>
             </wp:cNvGraphicFramePr>
@@ -1411,7 +1732,7 @@
               <a:graphicData uri="http://schemas.openxmlformats.org/drawingml/2006/picture">
                 <pic:pic xmlns:pic="http://schemas.openxmlformats.org/drawingml/2006/picture">
                   <pic:nvPicPr>
-                    <pic:cNvPr id="0" name="Picture 340"/>
+                    <pic:cNvPr id="0" name="Picture 341"/>
                     <pic:cNvPicPr>
                       <a:picLocks noChangeAspect="1" noChangeArrowheads="1"/>
                     </pic:cNvPicPr>
@@ -1461,77 +1782,6 @@
     </w:p>
     <w:p>
       <w:pPr>
-        <w:jc w:val="center"/>
-        <w:rPr>
-          <w:rFonts w:eastAsiaTheme="minorEastAsia"/>
-        </w:rPr>
-      </w:pPr>
-      <w:r>
-        <w:rPr>
-          <w:noProof/>
-        </w:rPr>
-        <w:drawing>
-          <wp:inline distT="0" distB="0" distL="0" distR="0" wp14:anchorId="05D297E4" wp14:editId="4D2FA3BE">
-            <wp:extent cx="2124075" cy="428625"/>
-            <wp:effectExtent l="0" t="0" r="9525" b="0"/>
-            <wp:docPr id="46" name="Resim 46"/>
-            <wp:cNvGraphicFramePr>
-              <a:graphicFrameLocks xmlns:a="http://schemas.openxmlformats.org/drawingml/2006/main" noChangeAspect="1"/>
-            </wp:cNvGraphicFramePr>
-            <a:graphic xmlns:a="http://schemas.openxmlformats.org/drawingml/2006/main">
-              <a:graphicData uri="http://schemas.openxmlformats.org/drawingml/2006/picture">
-                <pic:pic xmlns:pic="http://schemas.openxmlformats.org/drawingml/2006/picture">
-                  <pic:nvPicPr>
-                    <pic:cNvPr id="0" name="Picture 341"/>
-                    <pic:cNvPicPr>
-                      <a:picLocks noChangeAspect="1" noChangeArrowheads="1"/>
-                    </pic:cNvPicPr>
-                  </pic:nvPicPr>
-                  <pic:blipFill>
-                    <a:blip r:embed="rId13">
-                      <a:clrChange>
-                        <a:clrFrom>
-                          <a:srgbClr val="FFFFFF"/>
-                        </a:clrFrom>
-                        <a:clrTo>
-                          <a:srgbClr val="FFFFFF">
-                            <a:alpha val="0"/>
-                          </a:srgbClr>
-                        </a:clrTo>
-                      </a:clrChange>
-                      <a:extLst>
-                        <a:ext uri="{28A0092B-C50C-407E-A947-70E740481C1C}">
-                          <a14:useLocalDpi xmlns:a14="http://schemas.microsoft.com/office/drawing/2010/main" val="0"/>
-                        </a:ext>
-                      </a:extLst>
-                    </a:blip>
-                    <a:srcRect/>
-                    <a:stretch>
-                      <a:fillRect/>
-                    </a:stretch>
-                  </pic:blipFill>
-                  <pic:spPr bwMode="auto">
-                    <a:xfrm>
-                      <a:off x="0" y="0"/>
-                      <a:ext cx="2124075" cy="428625"/>
-                    </a:xfrm>
-                    <a:prstGeom prst="rect">
-                      <a:avLst/>
-                    </a:prstGeom>
-                    <a:noFill/>
-                    <a:ln>
-                      <a:noFill/>
-                    </a:ln>
-                  </pic:spPr>
-                </pic:pic>
-              </a:graphicData>
-            </a:graphic>
-          </wp:inline>
-        </w:drawing>
-      </w:r>
-    </w:p>
-    <w:p>
-      <w:pPr>
         <w:rPr>
           <w:rFonts w:eastAsiaTheme="minorEastAsia"/>
         </w:rPr>
@@ -1572,7 +1822,7 @@
                     </pic:cNvPicPr>
                   </pic:nvPicPr>
                   <pic:blipFill>
-                    <a:blip r:embed="rId14">
+                    <a:blip r:embed="rId13">
                       <a:clrChange>
                         <a:clrFrom>
                           <a:srgbClr val="FFFFFF"/>
@@ -1622,15 +1872,7 @@
         <w:t>B</w:t>
       </w:r>
       <w:r>
-        <w:t xml:space="preserve">ased on the frequency range of the controller, </w:t>
-      </w:r>
-      <w:proofErr w:type="gramStart"/>
-      <w:r>
-        <w:t>100kHz</w:t>
-      </w:r>
-      <w:proofErr w:type="gramEnd"/>
-      <w:r>
-        <w:t xml:space="preserve"> switching frequency is decided. After, some working conditions are set, such as magnetic field is set as 0.2T, current density is set as 4A/mm</w:t>
+        <w:t>ased on the frequency range of the controller, 100kHz switching frequency is decided. After, some working conditions are set, such as magnetic field is set as 0.2T, current density is set as 4A/mm</w:t>
       </w:r>
       <w:r>
         <w:rPr>
@@ -1645,7 +1887,11 @@
         <w:t xml:space="preserve">oltage, switching frequency, magnetic field and current density, Core-Window area is decided. </w:t>
       </w:r>
       <w:r>
-        <w:t>After, a core is chosen and according to its dimensions, numbers of primary and secondary windings are calculated. Then, primary referred L</w:t>
+        <w:t xml:space="preserve">After, a core is chosen and according to its dimensions, numbers of primary and secondary windings are calculated. Then, primary </w:t>
+      </w:r>
+      <w:r>
+        <w:lastRenderedPageBreak/>
+        <w:t>referred L</w:t>
       </w:r>
       <w:r>
         <w:rPr>
@@ -1657,23 +1903,7 @@
         <w:t xml:space="preserve"> is calculated by using number of turns and core specifications. </w:t>
       </w:r>
       <w:r>
-        <w:t xml:space="preserve">Based on the max expected current to be flown and, required cable cross sectional area is calculated. Then, due to skin effect, appropriate </w:t>
-      </w:r>
-      <w:proofErr w:type="spellStart"/>
-      <w:r>
-        <w:t>awg</w:t>
-      </w:r>
-      <w:proofErr w:type="spellEnd"/>
-      <w:r>
-        <w:t xml:space="preserve"> cable is decided and required numbers of parallel cables are calculated. Finally, </w:t>
-      </w:r>
-      <w:proofErr w:type="spellStart"/>
-      <w:r>
-        <w:t>kcu</w:t>
-      </w:r>
-      <w:proofErr w:type="spellEnd"/>
-      <w:r>
-        <w:t xml:space="preserve"> is calculated to observe whether the design is under-design or over-design or proper. </w:t>
+        <w:t xml:space="preserve">Based on the max expected current to be flown and, required cable cross sectional area is calculated. Then, due to skin effect, appropriate awg cable is decided and required numbers of parallel cables are calculated. Finally, kcu is calculated to observe whether the design is under-design or over-design or proper. </w:t>
       </w:r>
     </w:p>
     <w:p>
@@ -1705,7 +1935,7 @@
                     </pic:cNvPicPr>
                   </pic:nvPicPr>
                   <pic:blipFill>
-                    <a:blip r:embed="rId15">
+                    <a:blip r:embed="rId14">
                       <a:clrChange>
                         <a:clrFrom>
                           <a:srgbClr val="FFFFFF"/>
@@ -1776,7 +2006,7 @@
                     </pic:cNvPicPr>
                   </pic:nvPicPr>
                   <pic:blipFill>
-                    <a:blip r:embed="rId16">
+                    <a:blip r:embed="rId15">
                       <a:clrChange>
                         <a:clrFrom>
                           <a:srgbClr val="FFFFFF"/>
@@ -2021,7 +2251,7 @@
                     </pic:cNvPicPr>
                   </pic:nvPicPr>
                   <pic:blipFill>
-                    <a:blip r:embed="rId17">
+                    <a:blip r:embed="rId16">
                       <a:clrChange>
                         <a:clrFrom>
                           <a:srgbClr val="FFFFFF"/>
@@ -2478,6 +2708,7 @@
     </w:p>
     <w:p>
       <w:r>
+        <w:lastRenderedPageBreak/>
         <w:pict w14:anchorId="3DB008A5">
           <v:shapetype id="_x0000_t75" coordsize="21600,21600" o:spt="75" o:preferrelative="t" path="m@4@5l@4@11@9@11@9@5xe" filled="f" stroked="f">
             <v:stroke joinstyle="miter"/>
@@ -2499,7 +2730,7 @@
             <o:lock v:ext="edit" aspectratio="t"/>
           </v:shapetype>
           <v:shape id="_x0000_i1025" type="#_x0000_t75" style="width:453.75pt;height:350.25pt">
-            <v:imagedata r:id="rId18" o:title="a"/>
+            <v:imagedata r:id="rId17" o:title="a"/>
           </v:shape>
         </w:pict>
       </w:r>
@@ -3704,7 +3935,6 @@
             <w:rPr>
               <w:rFonts w:ascii="Cambria Math" w:eastAsiaTheme="minorEastAsia" w:hAnsi="Cambria Math" w:cstheme="majorBidi"/>
             </w:rPr>
-            <w:lastRenderedPageBreak/>
             <m:t>J=</m:t>
           </m:r>
           <m:f>
@@ -3949,6 +4179,7 @@
             <w:rPr>
               <w:rFonts w:ascii="Cambria Math" w:eastAsiaTheme="minorEastAsia" w:hAnsi="Cambria Math" w:cstheme="majorBidi"/>
             </w:rPr>
+            <w:lastRenderedPageBreak/>
             <m:t>J=</m:t>
           </m:r>
           <m:f>
@@ -4195,31 +4426,31 @@
         </w:rPr>
         <w:pict w14:anchorId="5DFE479E">
           <v:shape id="_x0000_i1026" type="#_x0000_t75" style="width:453pt;height:54.75pt">
+            <v:imagedata r:id="rId18" o:title="a"/>
+          </v:shape>
+        </w:pict>
+      </w:r>
+      <w:r>
+        <w:rPr>
+          <w:noProof/>
+          <w14:ligatures w14:val="standardContextual"/>
+        </w:rPr>
+        <w:pict w14:anchorId="1D42A37F">
+          <v:shape id="_x0000_i1027" type="#_x0000_t75" style="width:453pt;height:69pt">
             <v:imagedata r:id="rId19" o:title="a"/>
           </v:shape>
         </w:pict>
       </w:r>
+    </w:p>
+    <w:p>
+      <w:pPr>
+        <w:jc w:val="center"/>
+      </w:pPr>
       <w:r>
         <w:rPr>
           <w:noProof/>
           <w14:ligatures w14:val="standardContextual"/>
         </w:rPr>
-        <w:pict w14:anchorId="1D42A37F">
-          <v:shape id="_x0000_i1027" type="#_x0000_t75" style="width:453pt;height:69pt">
-            <v:imagedata r:id="rId20" o:title="a"/>
-          </v:shape>
-        </w:pict>
-      </w:r>
-    </w:p>
-    <w:p>
-      <w:pPr>
-        <w:jc w:val="center"/>
-      </w:pPr>
-      <w:r>
-        <w:rPr>
-          <w:noProof/>
-          <w14:ligatures w14:val="standardContextual"/>
-        </w:rPr>
         <w:t>Figure 2: AWG Table</w:t>
       </w:r>
     </w:p>
@@ -4234,21 +4465,7 @@
         <w:rPr>
           <w:rFonts w:eastAsiaTheme="minorEastAsia" w:cstheme="majorBidi"/>
         </w:rPr>
-        <w:t xml:space="preserve">4x26AWG for secondary, which can operate with 100% skin depth at </w:t>
-      </w:r>
-      <w:proofErr w:type="gramStart"/>
-      <w:r>
-        <w:rPr>
-          <w:rFonts w:eastAsiaTheme="minorEastAsia" w:cstheme="majorBidi"/>
-        </w:rPr>
-        <w:t>100kHz</w:t>
-      </w:r>
-      <w:proofErr w:type="gramEnd"/>
-      <w:r>
-        <w:rPr>
-          <w:rFonts w:eastAsiaTheme="minorEastAsia" w:cstheme="majorBidi"/>
-        </w:rPr>
-        <w:t>.</w:t>
+        <w:t>4x26AWG for secondary, which can operate with 100% skin depth at 100kHz.</w:t>
       </w:r>
     </w:p>
     <w:p>
@@ -4670,15 +4887,7 @@
         <w:t>ch, it is observed</w:t>
       </w:r>
       <w:r>
-        <w:t xml:space="preserve"> that usually type 2 error </w:t>
-      </w:r>
-      <w:proofErr w:type="gramStart"/>
-      <w:r>
-        <w:t>amplifier</w:t>
-      </w:r>
-      <w:proofErr w:type="gramEnd"/>
-      <w:r>
-        <w:t xml:space="preserve"> is utilized </w:t>
+        <w:t xml:space="preserve"> that usually type 2 error amplifier is utilized </w:t>
       </w:r>
       <w:r>
         <w:t xml:space="preserve">for the Push-Pull applications. Also, it has been observed that type 2 error amplifier is utilized with LM5030 controller. </w:t>
@@ -4707,7 +4916,7 @@
       <w:r>
         <w:pict w14:anchorId="50835249">
           <v:shape id="_x0000_i1028" type="#_x0000_t75" style="width:383.25pt;height:238.5pt">
-            <v:imagedata r:id="rId21" o:title="a"/>
+            <v:imagedata r:id="rId20" o:title="a"/>
           </v:shape>
         </w:pict>
       </w:r>
@@ -4835,15 +5044,7 @@
     <w:p>
       <w:r>
         <w:tab/>
-      </w:r>
-      <w:r>
-        <w:t>The operation of the push-pull converter is based on the principle of transformer action and the switching of the input stage. When one switch is turned on, it allows the current to flow through one half of the primary winding, generating a magnetic field. When the switch is turned off, the magnetic field collapses, inducing a voltage in the second</w:t>
-      </w:r>
-      <w:r>
-        <w:t xml:space="preserve">ary winding of the transformer. </w:t>
-      </w:r>
-      <w:r>
-        <w:t>By properly controlling the switching signals of the input stage, the push-pull converter can regulate the output voltage. The duty cycle of the switches, which represents the ratio of the on-time to the total switching period, determines the output voltage level. By adjusting the duty cycle, the output voltage can be increased or decreased.</w:t>
+        <w:t>The operation of the push-pull converter is based on the principle of transformer action and the switching of the input stage. When one switch is turned on, it allows the current to flow through one half of the primary winding, generating a magnetic field. When the switch is turned off, the magnetic field collapses, inducing a voltage in the secondary winding of the transformer. By properly controlling the switching signals of the input stage, the push-pull converter can regulate the output voltage. The duty cycle of the switches, which represents the ratio of the on-time to the total switching period, determines the output voltage level. By adjusting the duty cycle, the output voltage can be increased or decreased.</w:t>
       </w:r>
     </w:p>
     <w:p>
@@ -4883,8 +5084,6 @@
         <w:tab/>
         <w:t xml:space="preserve">Conclusion </w:t>
       </w:r>
-      <w:bookmarkStart w:id="1" w:name="_GoBack"/>
-      <w:bookmarkEnd w:id="1"/>
     </w:p>
     <w:p>
       <w:pPr>
@@ -4903,8 +5102,8 @@
 </file>
 
 <file path=word/numbering.xml><?xml version="1.0" encoding="utf-8"?>
-<w:numbering xmlns:wpc="http://schemas.microsoft.com/office/word/2010/wordprocessingCanvas" xmlns:mc="http://schemas.openxmlformats.org/markup-compatibility/2006" xmlns:o="urn:schemas-microsoft-com:office:office" xmlns:r="http://schemas.openxmlformats.org/officeDocument/2006/relationships" xmlns:m="http://schemas.openxmlformats.org/officeDocument/2006/math" xmlns:v="urn:schemas-microsoft-com:vml" xmlns:wp14="http://schemas.microsoft.com/office/word/2010/wordprocessingDrawing" xmlns:wp="http://schemas.openxmlformats.org/drawingml/2006/wordprocessingDrawing" xmlns:w10="urn:schemas-microsoft-com:office:word" xmlns:w="http://schemas.openxmlformats.org/wordprocessingml/2006/main" xmlns:w14="http://schemas.microsoft.com/office/word/2010/wordml" xmlns:wpg="http://schemas.microsoft.com/office/word/2010/wordprocessingGroup" xmlns:wpi="http://schemas.microsoft.com/office/word/2010/wordprocessingInk" xmlns:wne="http://schemas.microsoft.com/office/word/2006/wordml" xmlns:wps="http://schemas.microsoft.com/office/word/2010/wordprocessingShape" mc:Ignorable="w14 wp14">
-  <w:abstractNum w:abstractNumId="0">
+<w:numbering xmlns:wpc="http://schemas.microsoft.com/office/word/2010/wordprocessingCanvas" xmlns:cx="http://schemas.microsoft.com/office/drawing/2014/chartex" xmlns:cx1="http://schemas.microsoft.com/office/drawing/2015/9/8/chartex" xmlns:cx2="http://schemas.microsoft.com/office/drawing/2015/10/21/chartex" xmlns:cx3="http://schemas.microsoft.com/office/drawing/2016/5/9/chartex" xmlns:cx4="http://schemas.microsoft.com/office/drawing/2016/5/10/chartex" xmlns:cx5="http://schemas.microsoft.com/office/drawing/2016/5/11/chartex" xmlns:cx6="http://schemas.microsoft.com/office/drawing/2016/5/12/chartex" xmlns:cx7="http://schemas.microsoft.com/office/drawing/2016/5/13/chartex" xmlns:cx8="http://schemas.microsoft.com/office/drawing/2016/5/14/chartex" xmlns:mc="http://schemas.openxmlformats.org/markup-compatibility/2006" xmlns:aink="http://schemas.microsoft.com/office/drawing/2016/ink" xmlns:am3d="http://schemas.microsoft.com/office/drawing/2017/model3d" xmlns:o="urn:schemas-microsoft-com:office:office" xmlns:oel="http://schemas.microsoft.com/office/2019/extlst" xmlns:r="http://schemas.openxmlformats.org/officeDocument/2006/relationships" xmlns:m="http://schemas.openxmlformats.org/officeDocument/2006/math" xmlns:v="urn:schemas-microsoft-com:vml" xmlns:wp14="http://schemas.microsoft.com/office/word/2010/wordprocessingDrawing" xmlns:wp="http://schemas.openxmlformats.org/drawingml/2006/wordprocessingDrawing" xmlns:w10="urn:schemas-microsoft-com:office:word" xmlns:w="http://schemas.openxmlformats.org/wordprocessingml/2006/main" xmlns:w14="http://schemas.microsoft.com/office/word/2010/wordml" xmlns:w15="http://schemas.microsoft.com/office/word/2012/wordml" xmlns:w16cex="http://schemas.microsoft.com/office/word/2018/wordml/cex" xmlns:w16cid="http://schemas.microsoft.com/office/word/2016/wordml/cid" xmlns:w16="http://schemas.microsoft.com/office/word/2018/wordml" xmlns:w16sdtdh="http://schemas.microsoft.com/office/word/2020/wordml/sdtdatahash" xmlns:w16se="http://schemas.microsoft.com/office/word/2015/wordml/symex" xmlns:wpg="http://schemas.microsoft.com/office/word/2010/wordprocessingGroup" xmlns:wpi="http://schemas.microsoft.com/office/word/2010/wordprocessingInk" xmlns:wne="http://schemas.microsoft.com/office/word/2006/wordml" xmlns:wps="http://schemas.microsoft.com/office/word/2010/wordprocessingShape" mc:Ignorable="w14 w15 w16se w16cid w16 w16cex w16sdtdh wp14">
+  <w:abstractNum w:abstractNumId="0" w15:restartNumberingAfterBreak="0">
     <w:nsid w:val="074F227E"/>
     <w:multiLevelType w:val="hybridMultilevel"/>
     <w:tmpl w:val="000AF474"/>
@@ -5017,7 +5216,7 @@
       </w:rPr>
     </w:lvl>
   </w:abstractNum>
-  <w:abstractNum w:abstractNumId="1">
+  <w:abstractNum w:abstractNumId="1" w15:restartNumberingAfterBreak="0">
     <w:nsid w:val="280B692F"/>
     <w:multiLevelType w:val="multilevel"/>
     <w:tmpl w:val="D5780030"/>
@@ -5130,7 +5329,7 @@
       </w:pPr>
     </w:lvl>
   </w:abstractNum>
-  <w:abstractNum w:abstractNumId="2">
+  <w:abstractNum w:abstractNumId="2" w15:restartNumberingAfterBreak="0">
     <w:nsid w:val="5DA979D9"/>
     <w:multiLevelType w:val="hybridMultilevel"/>
     <w:tmpl w:val="C3E81EAA"/>
@@ -5219,20 +5418,20 @@
       </w:pPr>
     </w:lvl>
   </w:abstractNum>
-  <w:num w:numId="1">
+  <w:num w:numId="1" w16cid:durableId="1668093412">
     <w:abstractNumId w:val="2"/>
   </w:num>
-  <w:num w:numId="2">
+  <w:num w:numId="2" w16cid:durableId="1193957732">
     <w:abstractNumId w:val="0"/>
   </w:num>
-  <w:num w:numId="3">
+  <w:num w:numId="3" w16cid:durableId="919407449">
     <w:abstractNumId w:val="1"/>
   </w:num>
 </w:numbering>
 </file>
 
 <file path=word/styles.xml><?xml version="1.0" encoding="utf-8"?>
-<w:styles xmlns:mc="http://schemas.openxmlformats.org/markup-compatibility/2006" xmlns:r="http://schemas.openxmlformats.org/officeDocument/2006/relationships" xmlns:w="http://schemas.openxmlformats.org/wordprocessingml/2006/main" xmlns:w14="http://schemas.microsoft.com/office/word/2010/wordml" mc:Ignorable="w14">
+<w:styles xmlns:mc="http://schemas.openxmlformats.org/markup-compatibility/2006" xmlns:r="http://schemas.openxmlformats.org/officeDocument/2006/relationships" xmlns:w="http://schemas.openxmlformats.org/wordprocessingml/2006/main" xmlns:w14="http://schemas.microsoft.com/office/word/2010/wordml" xmlns:w15="http://schemas.microsoft.com/office/word/2012/wordml" xmlns:w16cex="http://schemas.microsoft.com/office/word/2018/wordml/cex" xmlns:w16cid="http://schemas.microsoft.com/office/word/2016/wordml/cid" xmlns:w16="http://schemas.microsoft.com/office/word/2018/wordml" xmlns:w16sdtdh="http://schemas.microsoft.com/office/word/2020/wordml/sdtdatahash" xmlns:w16se="http://schemas.microsoft.com/office/word/2015/wordml/symex" mc:Ignorable="w14 w15 w16se w16cid w16 w16cex w16sdtdh">
   <w:docDefaults>
     <w:rPrDefault>
       <w:rPr>
@@ -5248,144 +5447,383 @@
       </w:pPr>
     </w:pPrDefault>
   </w:docDefaults>
-  <w:latentStyles w:defLockedState="0" w:defUIPriority="99" w:defSemiHidden="1" w:defUnhideWhenUsed="1" w:defQFormat="0" w:count="267">
-    <w:lsdException w:name="Normal" w:semiHidden="0" w:uiPriority="0" w:unhideWhenUsed="0" w:qFormat="1"/>
-    <w:lsdException w:name="heading 1" w:semiHidden="0" w:uiPriority="9" w:unhideWhenUsed="0" w:qFormat="1"/>
-    <w:lsdException w:name="heading 2" w:uiPriority="9" w:qFormat="1"/>
-    <w:lsdException w:name="heading 3" w:uiPriority="9" w:qFormat="1"/>
-    <w:lsdException w:name="heading 4" w:uiPriority="9" w:qFormat="1"/>
-    <w:lsdException w:name="heading 5" w:uiPriority="9" w:qFormat="1"/>
-    <w:lsdException w:name="heading 6" w:uiPriority="9" w:qFormat="1"/>
-    <w:lsdException w:name="heading 7" w:uiPriority="9" w:qFormat="1"/>
-    <w:lsdException w:name="heading 8" w:uiPriority="9" w:qFormat="1"/>
-    <w:lsdException w:name="heading 9" w:uiPriority="9" w:qFormat="1"/>
-    <w:lsdException w:name="toc 1" w:uiPriority="39"/>
-    <w:lsdException w:name="toc 2" w:uiPriority="39"/>
-    <w:lsdException w:name="toc 3" w:uiPriority="39"/>
-    <w:lsdException w:name="toc 4" w:uiPriority="39"/>
-    <w:lsdException w:name="toc 5" w:uiPriority="39"/>
-    <w:lsdException w:name="toc 6" w:uiPriority="39"/>
-    <w:lsdException w:name="toc 7" w:uiPriority="39"/>
-    <w:lsdException w:name="toc 8" w:uiPriority="39"/>
-    <w:lsdException w:name="toc 9" w:uiPriority="39"/>
-    <w:lsdException w:name="caption" w:uiPriority="35" w:qFormat="1"/>
-    <w:lsdException w:name="Title" w:semiHidden="0" w:uiPriority="10" w:unhideWhenUsed="0" w:qFormat="1"/>
-    <w:lsdException w:name="Default Paragraph Font" w:uiPriority="1"/>
-    <w:lsdException w:name="Subtitle" w:semiHidden="0" w:uiPriority="11" w:unhideWhenUsed="0" w:qFormat="1"/>
-    <w:lsdException w:name="Strong" w:semiHidden="0" w:uiPriority="22" w:unhideWhenUsed="0" w:qFormat="1"/>
-    <w:lsdException w:name="Emphasis" w:semiHidden="0" w:uiPriority="20" w:unhideWhenUsed="0" w:qFormat="1"/>
-    <w:lsdException w:name="Table Grid" w:semiHidden="0" w:uiPriority="39" w:unhideWhenUsed="0"/>
-    <w:lsdException w:name="Placeholder Text" w:unhideWhenUsed="0"/>
-    <w:lsdException w:name="No Spacing" w:semiHidden="0" w:uiPriority="1" w:unhideWhenUsed="0" w:qFormat="1"/>
-    <w:lsdException w:name="Light Shading" w:semiHidden="0" w:uiPriority="60" w:unhideWhenUsed="0"/>
-    <w:lsdException w:name="Light List" w:semiHidden="0" w:uiPriority="61" w:unhideWhenUsed="0"/>
-    <w:lsdException w:name="Light Grid" w:semiHidden="0" w:uiPriority="62" w:unhideWhenUsed="0"/>
-    <w:lsdException w:name="Medium Shading 1" w:semiHidden="0" w:uiPriority="63" w:unhideWhenUsed="0"/>
-    <w:lsdException w:name="Medium Shading 2" w:semiHidden="0" w:uiPriority="64" w:unhideWhenUsed="0"/>
-    <w:lsdException w:name="Medium List 1" w:semiHidden="0" w:uiPriority="65" w:unhideWhenUsed="0"/>
-    <w:lsdException w:name="Medium List 2" w:semiHidden="0" w:uiPriority="66" w:unhideWhenUsed="0"/>
-    <w:lsdException w:name="Medium Grid 1" w:semiHidden="0" w:uiPriority="67" w:unhideWhenUsed="0"/>
-    <w:lsdException w:name="Medium Grid 2" w:semiHidden="0" w:uiPriority="68" w:unhideWhenUsed="0"/>
-    <w:lsdException w:name="Medium Grid 3" w:semiHidden="0" w:uiPriority="69" w:unhideWhenUsed="0"/>
-    <w:lsdException w:name="Dark List" w:semiHidden="0" w:uiPriority="70" w:unhideWhenUsed="0"/>
-    <w:lsdException w:name="Colorful Shading" w:semiHidden="0" w:uiPriority="71" w:unhideWhenUsed="0"/>
-    <w:lsdException w:name="Colorful List" w:semiHidden="0" w:uiPriority="72" w:unhideWhenUsed="0"/>
-    <w:lsdException w:name="Colorful Grid" w:semiHidden="0" w:uiPriority="73" w:unhideWhenUsed="0"/>
-    <w:lsdException w:name="Light Shading Accent 1" w:semiHidden="0" w:uiPriority="60" w:unhideWhenUsed="0"/>
-    <w:lsdException w:name="Light List Accent 1" w:semiHidden="0" w:uiPriority="61" w:unhideWhenUsed="0"/>
-    <w:lsdException w:name="Light Grid Accent 1" w:semiHidden="0" w:uiPriority="62" w:unhideWhenUsed="0"/>
-    <w:lsdException w:name="Medium Shading 1 Accent 1" w:semiHidden="0" w:uiPriority="63" w:unhideWhenUsed="0"/>
-    <w:lsdException w:name="Medium Shading 2 Accent 1" w:semiHidden="0" w:uiPriority="64" w:unhideWhenUsed="0"/>
-    <w:lsdException w:name="Medium List 1 Accent 1" w:semiHidden="0" w:uiPriority="65" w:unhideWhenUsed="0"/>
-    <w:lsdException w:name="Revision" w:unhideWhenUsed="0"/>
-    <w:lsdException w:name="List Paragraph" w:semiHidden="0" w:uiPriority="34" w:unhideWhenUsed="0" w:qFormat="1"/>
-    <w:lsdException w:name="Quote" w:semiHidden="0" w:uiPriority="29" w:unhideWhenUsed="0" w:qFormat="1"/>
-    <w:lsdException w:name="Intense Quote" w:semiHidden="0" w:uiPriority="30" w:unhideWhenUsed="0" w:qFormat="1"/>
-    <w:lsdException w:name="Medium List 2 Accent 1" w:semiHidden="0" w:uiPriority="66" w:unhideWhenUsed="0"/>
-    <w:lsdException w:name="Medium Grid 1 Accent 1" w:semiHidden="0" w:uiPriority="67" w:unhideWhenUsed="0"/>
-    <w:lsdException w:name="Medium Grid 2 Accent 1" w:semiHidden="0" w:uiPriority="68" w:unhideWhenUsed="0"/>
-    <w:lsdException w:name="Medium Grid 3 Accent 1" w:semiHidden="0" w:uiPriority="69" w:unhideWhenUsed="0"/>
-    <w:lsdException w:name="Dark List Accent 1" w:semiHidden="0" w:uiPriority="70" w:unhideWhenUsed="0"/>
-    <w:lsdException w:name="Colorful Shading Accent 1" w:semiHidden="0" w:uiPriority="71" w:unhideWhenUsed="0"/>
-    <w:lsdException w:name="Colorful List Accent 1" w:semiHidden="0" w:uiPriority="72" w:unhideWhenUsed="0"/>
-    <w:lsdException w:name="Colorful Grid Accent 1" w:semiHidden="0" w:uiPriority="73" w:unhideWhenUsed="0"/>
-    <w:lsdException w:name="Light Shading Accent 2" w:semiHidden="0" w:uiPriority="60" w:unhideWhenUsed="0"/>
-    <w:lsdException w:name="Light List Accent 2" w:semiHidden="0" w:uiPriority="61" w:unhideWhenUsed="0"/>
-    <w:lsdException w:name="Light Grid Accent 2" w:semiHidden="0" w:uiPriority="62" w:unhideWhenUsed="0"/>
-    <w:lsdException w:name="Medium Shading 1 Accent 2" w:semiHidden="0" w:uiPriority="63" w:unhideWhenUsed="0"/>
-    <w:lsdException w:name="Medium Shading 2 Accent 2" w:semiHidden="0" w:uiPriority="64" w:unhideWhenUsed="0"/>
-    <w:lsdException w:name="Medium List 1 Accent 2" w:semiHidden="0" w:uiPriority="65" w:unhideWhenUsed="0"/>
-    <w:lsdException w:name="Medium List 2 Accent 2" w:semiHidden="0" w:uiPriority="66" w:unhideWhenUsed="0"/>
-    <w:lsdException w:name="Medium Grid 1 Accent 2" w:semiHidden="0" w:uiPriority="67" w:unhideWhenUsed="0"/>
-    <w:lsdException w:name="Medium Grid 2 Accent 2" w:semiHidden="0" w:uiPriority="68" w:unhideWhenUsed="0"/>
-    <w:lsdException w:name="Medium Grid 3 Accent 2" w:semiHidden="0" w:uiPriority="69" w:unhideWhenUsed="0"/>
-    <w:lsdException w:name="Dark List Accent 2" w:semiHidden="0" w:uiPriority="70" w:unhideWhenUsed="0"/>
-    <w:lsdException w:name="Colorful Shading Accent 2" w:semiHidden="0" w:uiPriority="71" w:unhideWhenUsed="0"/>
-    <w:lsdException w:name="Colorful List Accent 2" w:semiHidden="0" w:uiPriority="72" w:unhideWhenUsed="0"/>
-    <w:lsdException w:name="Colorful Grid Accent 2" w:semiHidden="0" w:uiPriority="73" w:unhideWhenUsed="0"/>
-    <w:lsdException w:name="Light Shading Accent 3" w:semiHidden="0" w:uiPriority="60" w:unhideWhenUsed="0"/>
-    <w:lsdException w:name="Light List Accent 3" w:semiHidden="0" w:uiPriority="61" w:unhideWhenUsed="0"/>
-    <w:lsdException w:name="Light Grid Accent 3" w:semiHidden="0" w:uiPriority="62" w:unhideWhenUsed="0"/>
-    <w:lsdException w:name="Medium Shading 1 Accent 3" w:semiHidden="0" w:uiPriority="63" w:unhideWhenUsed="0"/>
-    <w:lsdException w:name="Medium Shading 2 Accent 3" w:semiHidden="0" w:uiPriority="64" w:unhideWhenUsed="0"/>
-    <w:lsdException w:name="Medium List 1 Accent 3" w:semiHidden="0" w:uiPriority="65" w:unhideWhenUsed="0"/>
-    <w:lsdException w:name="Medium List 2 Accent 3" w:semiHidden="0" w:uiPriority="66" w:unhideWhenUsed="0"/>
-    <w:lsdException w:name="Medium Grid 1 Accent 3" w:semiHidden="0" w:uiPriority="67" w:unhideWhenUsed="0"/>
-    <w:lsdException w:name="Medium Grid 2 Accent 3" w:semiHidden="0" w:uiPriority="68" w:unhideWhenUsed="0"/>
-    <w:lsdException w:name="Medium Grid 3 Accent 3" w:semiHidden="0" w:uiPriority="69" w:unhideWhenUsed="0"/>
-    <w:lsdException w:name="Dark List Accent 3" w:semiHidden="0" w:uiPriority="70" w:unhideWhenUsed="0"/>
-    <w:lsdException w:name="Colorful Shading Accent 3" w:semiHidden="0" w:uiPriority="71" w:unhideWhenUsed="0"/>
-    <w:lsdException w:name="Colorful List Accent 3" w:semiHidden="0" w:uiPriority="72" w:unhideWhenUsed="0"/>
-    <w:lsdException w:name="Colorful Grid Accent 3" w:semiHidden="0" w:uiPriority="73" w:unhideWhenUsed="0"/>
-    <w:lsdException w:name="Light Shading Accent 4" w:semiHidden="0" w:uiPriority="60" w:unhideWhenUsed="0"/>
-    <w:lsdException w:name="Light List Accent 4" w:semiHidden="0" w:uiPriority="61" w:unhideWhenUsed="0"/>
-    <w:lsdException w:name="Light Grid Accent 4" w:semiHidden="0" w:uiPriority="62" w:unhideWhenUsed="0"/>
-    <w:lsdException w:name="Medium Shading 1 Accent 4" w:semiHidden="0" w:uiPriority="63" w:unhideWhenUsed="0"/>
-    <w:lsdException w:name="Medium Shading 2 Accent 4" w:semiHidden="0" w:uiPriority="64" w:unhideWhenUsed="0"/>
-    <w:lsdException w:name="Medium List 1 Accent 4" w:semiHidden="0" w:uiPriority="65" w:unhideWhenUsed="0"/>
-    <w:lsdException w:name="Medium List 2 Accent 4" w:semiHidden="0" w:uiPriority="66" w:unhideWhenUsed="0"/>
-    <w:lsdException w:name="Medium Grid 1 Accent 4" w:semiHidden="0" w:uiPriority="67" w:unhideWhenUsed="0"/>
-    <w:lsdException w:name="Medium Grid 2 Accent 4" w:semiHidden="0" w:uiPriority="68" w:unhideWhenUsed="0"/>
-    <w:lsdException w:name="Medium Grid 3 Accent 4" w:semiHidden="0" w:uiPriority="69" w:unhideWhenUsed="0"/>
-    <w:lsdException w:name="Dark List Accent 4" w:semiHidden="0" w:uiPriority="70" w:unhideWhenUsed="0"/>
-    <w:lsdException w:name="Colorful Shading Accent 4" w:semiHidden="0" w:uiPriority="71" w:unhideWhenUsed="0"/>
-    <w:lsdException w:name="Colorful List Accent 4" w:semiHidden="0" w:uiPriority="72" w:unhideWhenUsed="0"/>
-    <w:lsdException w:name="Colorful Grid Accent 4" w:semiHidden="0" w:uiPriority="73" w:unhideWhenUsed="0"/>
-    <w:lsdException w:name="Light Shading Accent 5" w:semiHidden="0" w:uiPriority="60" w:unhideWhenUsed="0"/>
-    <w:lsdException w:name="Light List Accent 5" w:semiHidden="0" w:uiPriority="61" w:unhideWhenUsed="0"/>
-    <w:lsdException w:name="Light Grid Accent 5" w:semiHidden="0" w:uiPriority="62" w:unhideWhenUsed="0"/>
-    <w:lsdException w:name="Medium Shading 1 Accent 5" w:semiHidden="0" w:uiPriority="63" w:unhideWhenUsed="0"/>
-    <w:lsdException w:name="Medium Shading 2 Accent 5" w:semiHidden="0" w:uiPriority="64" w:unhideWhenUsed="0"/>
-    <w:lsdException w:name="Medium List 1 Accent 5" w:semiHidden="0" w:uiPriority="65" w:unhideWhenUsed="0"/>
-    <w:lsdException w:name="Medium List 2 Accent 5" w:semiHidden="0" w:uiPriority="66" w:unhideWhenUsed="0"/>
-    <w:lsdException w:name="Medium Grid 1 Accent 5" w:semiHidden="0" w:uiPriority="67" w:unhideWhenUsed="0"/>
-    <w:lsdException w:name="Medium Grid 2 Accent 5" w:semiHidden="0" w:uiPriority="68" w:unhideWhenUsed="0"/>
-    <w:lsdException w:name="Medium Grid 3 Accent 5" w:semiHidden="0" w:uiPriority="69" w:unhideWhenUsed="0"/>
-    <w:lsdException w:name="Dark List Accent 5" w:semiHidden="0" w:uiPriority="70" w:unhideWhenUsed="0"/>
-    <w:lsdException w:name="Colorful Shading Accent 5" w:semiHidden="0" w:uiPriority="71" w:unhideWhenUsed="0"/>
-    <w:lsdException w:name="Colorful List Accent 5" w:semiHidden="0" w:uiPriority="72" w:unhideWhenUsed="0"/>
-    <w:lsdException w:name="Colorful Grid Accent 5" w:semiHidden="0" w:uiPriority="73" w:unhideWhenUsed="0"/>
-    <w:lsdException w:name="Light Shading Accent 6" w:semiHidden="0" w:uiPriority="60" w:unhideWhenUsed="0"/>
-    <w:lsdException w:name="Light List Accent 6" w:semiHidden="0" w:uiPriority="61" w:unhideWhenUsed="0"/>
-    <w:lsdException w:name="Light Grid Accent 6" w:semiHidden="0" w:uiPriority="62" w:unhideWhenUsed="0"/>
-    <w:lsdException w:name="Medium Shading 1 Accent 6" w:semiHidden="0" w:uiPriority="63" w:unhideWhenUsed="0"/>
-    <w:lsdException w:name="Medium Shading 2 Accent 6" w:semiHidden="0" w:uiPriority="64" w:unhideWhenUsed="0"/>
-    <w:lsdException w:name="Medium List 1 Accent 6" w:semiHidden="0" w:uiPriority="65" w:unhideWhenUsed="0"/>
-    <w:lsdException w:name="Medium List 2 Accent 6" w:semiHidden="0" w:uiPriority="66" w:unhideWhenUsed="0"/>
-    <w:lsdException w:name="Medium Grid 1 Accent 6" w:semiHidden="0" w:uiPriority="67" w:unhideWhenUsed="0"/>
-    <w:lsdException w:name="Medium Grid 2 Accent 6" w:semiHidden="0" w:uiPriority="68" w:unhideWhenUsed="0"/>
-    <w:lsdException w:name="Medium Grid 3 Accent 6" w:semiHidden="0" w:uiPriority="69" w:unhideWhenUsed="0"/>
-    <w:lsdException w:name="Dark List Accent 6" w:semiHidden="0" w:uiPriority="70" w:unhideWhenUsed="0"/>
-    <w:lsdException w:name="Colorful Shading Accent 6" w:semiHidden="0" w:uiPriority="71" w:unhideWhenUsed="0"/>
-    <w:lsdException w:name="Colorful List Accent 6" w:semiHidden="0" w:uiPriority="72" w:unhideWhenUsed="0"/>
-    <w:lsdException w:name="Colorful Grid Accent 6" w:semiHidden="0" w:uiPriority="73" w:unhideWhenUsed="0"/>
-    <w:lsdException w:name="Subtle Emphasis" w:semiHidden="0" w:uiPriority="19" w:unhideWhenUsed="0" w:qFormat="1"/>
-    <w:lsdException w:name="Intense Emphasis" w:semiHidden="0" w:uiPriority="21" w:unhideWhenUsed="0" w:qFormat="1"/>
-    <w:lsdException w:name="Subtle Reference" w:semiHidden="0" w:uiPriority="31" w:unhideWhenUsed="0" w:qFormat="1"/>
-    <w:lsdException w:name="Intense Reference" w:semiHidden="0" w:uiPriority="32" w:unhideWhenUsed="0" w:qFormat="1"/>
-    <w:lsdException w:name="Book Title" w:semiHidden="0" w:uiPriority="33" w:unhideWhenUsed="0" w:qFormat="1"/>
-    <w:lsdException w:name="Bibliography" w:uiPriority="37"/>
-    <w:lsdException w:name="TOC Heading" w:uiPriority="39" w:qFormat="1"/>
+  <w:latentStyles w:defLockedState="0" w:defUIPriority="99" w:defSemiHidden="0" w:defUnhideWhenUsed="0" w:defQFormat="0" w:count="376">
+    <w:lsdException w:name="Normal" w:uiPriority="0" w:qFormat="1"/>
+    <w:lsdException w:name="heading 1" w:uiPriority="9" w:qFormat="1"/>
+    <w:lsdException w:name="heading 2" w:semiHidden="1" w:uiPriority="9" w:unhideWhenUsed="1" w:qFormat="1"/>
+    <w:lsdException w:name="heading 3" w:semiHidden="1" w:uiPriority="9" w:unhideWhenUsed="1" w:qFormat="1"/>
+    <w:lsdException w:name="heading 4" w:semiHidden="1" w:uiPriority="9" w:unhideWhenUsed="1" w:qFormat="1"/>
+    <w:lsdException w:name="heading 5" w:semiHidden="1" w:uiPriority="9" w:unhideWhenUsed="1" w:qFormat="1"/>
+    <w:lsdException w:name="heading 6" w:semiHidden="1" w:uiPriority="9" w:unhideWhenUsed="1" w:qFormat="1"/>
+    <w:lsdException w:name="heading 7" w:semiHidden="1" w:uiPriority="9" w:unhideWhenUsed="1" w:qFormat="1"/>
+    <w:lsdException w:name="heading 8" w:semiHidden="1" w:uiPriority="9" w:unhideWhenUsed="1" w:qFormat="1"/>
+    <w:lsdException w:name="heading 9" w:semiHidden="1" w:uiPriority="9" w:unhideWhenUsed="1" w:qFormat="1"/>
+    <w:lsdException w:name="index 1" w:semiHidden="1" w:unhideWhenUsed="1"/>
+    <w:lsdException w:name="index 2" w:semiHidden="1" w:unhideWhenUsed="1"/>
+    <w:lsdException w:name="index 3" w:semiHidden="1" w:unhideWhenUsed="1"/>
+    <w:lsdException w:name="index 4" w:semiHidden="1" w:unhideWhenUsed="1"/>
+    <w:lsdException w:name="index 5" w:semiHidden="1" w:unhideWhenUsed="1"/>
+    <w:lsdException w:name="index 6" w:semiHidden="1" w:unhideWhenUsed="1"/>
+    <w:lsdException w:name="index 7" w:semiHidden="1" w:unhideWhenUsed="1"/>
+    <w:lsdException w:name="index 8" w:semiHidden="1" w:unhideWhenUsed="1"/>
+    <w:lsdException w:name="index 9" w:semiHidden="1" w:unhideWhenUsed="1"/>
+    <w:lsdException w:name="toc 1" w:semiHidden="1" w:uiPriority="39" w:unhideWhenUsed="1"/>
+    <w:lsdException w:name="toc 2" w:semiHidden="1" w:uiPriority="39" w:unhideWhenUsed="1"/>
+    <w:lsdException w:name="toc 3" w:semiHidden="1" w:uiPriority="39" w:unhideWhenUsed="1"/>
+    <w:lsdException w:name="toc 4" w:semiHidden="1" w:uiPriority="39" w:unhideWhenUsed="1"/>
+    <w:lsdException w:name="toc 5" w:semiHidden="1" w:uiPriority="39" w:unhideWhenUsed="1"/>
+    <w:lsdException w:name="toc 6" w:semiHidden="1" w:uiPriority="39" w:unhideWhenUsed="1"/>
+    <w:lsdException w:name="toc 7" w:semiHidden="1" w:uiPriority="39" w:unhideWhenUsed="1"/>
+    <w:lsdException w:name="toc 8" w:semiHidden="1" w:uiPriority="39" w:unhideWhenUsed="1"/>
+    <w:lsdException w:name="toc 9" w:semiHidden="1" w:uiPriority="39" w:unhideWhenUsed="1"/>
+    <w:lsdException w:name="Normal Indent" w:semiHidden="1" w:unhideWhenUsed="1"/>
+    <w:lsdException w:name="footnote text" w:semiHidden="1" w:unhideWhenUsed="1"/>
+    <w:lsdException w:name="annotation text" w:semiHidden="1" w:unhideWhenUsed="1"/>
+    <w:lsdException w:name="header" w:semiHidden="1" w:unhideWhenUsed="1"/>
+    <w:lsdException w:name="footer" w:semiHidden="1" w:unhideWhenUsed="1"/>
+    <w:lsdException w:name="index heading" w:semiHidden="1" w:unhideWhenUsed="1"/>
+    <w:lsdException w:name="caption" w:semiHidden="1" w:uiPriority="35" w:unhideWhenUsed="1" w:qFormat="1"/>
+    <w:lsdException w:name="table of figures" w:semiHidden="1" w:unhideWhenUsed="1"/>
+    <w:lsdException w:name="envelope address" w:semiHidden="1" w:unhideWhenUsed="1"/>
+    <w:lsdException w:name="envelope return" w:semiHidden="1" w:unhideWhenUsed="1"/>
+    <w:lsdException w:name="footnote reference" w:semiHidden="1" w:unhideWhenUsed="1"/>
+    <w:lsdException w:name="annotation reference" w:semiHidden="1" w:unhideWhenUsed="1"/>
+    <w:lsdException w:name="line number" w:semiHidden="1" w:unhideWhenUsed="1"/>
+    <w:lsdException w:name="page number" w:semiHidden="1" w:unhideWhenUsed="1"/>
+    <w:lsdException w:name="endnote reference" w:semiHidden="1" w:unhideWhenUsed="1"/>
+    <w:lsdException w:name="endnote text" w:semiHidden="1" w:unhideWhenUsed="1"/>
+    <w:lsdException w:name="table of authorities" w:semiHidden="1" w:unhideWhenUsed="1"/>
+    <w:lsdException w:name="macro" w:semiHidden="1" w:unhideWhenUsed="1"/>
+    <w:lsdException w:name="toa heading" w:semiHidden="1" w:unhideWhenUsed="1"/>
+    <w:lsdException w:name="List" w:semiHidden="1" w:unhideWhenUsed="1"/>
+    <w:lsdException w:name="List Bullet" w:semiHidden="1" w:unhideWhenUsed="1"/>
+    <w:lsdException w:name="List Number" w:semiHidden="1" w:unhideWhenUsed="1"/>
+    <w:lsdException w:name="List 2" w:semiHidden="1" w:unhideWhenUsed="1"/>
+    <w:lsdException w:name="List 3" w:semiHidden="1" w:unhideWhenUsed="1"/>
+    <w:lsdException w:name="List 4" w:semiHidden="1" w:unhideWhenUsed="1"/>
+    <w:lsdException w:name="List 5" w:semiHidden="1" w:unhideWhenUsed="1"/>
+    <w:lsdException w:name="List Bullet 2" w:semiHidden="1" w:unhideWhenUsed="1"/>
+    <w:lsdException w:name="List Bullet 3" w:semiHidden="1" w:unhideWhenUsed="1"/>
+    <w:lsdException w:name="List Bullet 4" w:semiHidden="1" w:unhideWhenUsed="1"/>
+    <w:lsdException w:name="List Bullet 5" w:semiHidden="1" w:unhideWhenUsed="1"/>
+    <w:lsdException w:name="List Number 2" w:semiHidden="1" w:unhideWhenUsed="1"/>
+    <w:lsdException w:name="List Number 3" w:semiHidden="1" w:unhideWhenUsed="1"/>
+    <w:lsdException w:name="List Number 4" w:semiHidden="1" w:unhideWhenUsed="1"/>
+    <w:lsdException w:name="List Number 5" w:semiHidden="1" w:unhideWhenUsed="1"/>
+    <w:lsdException w:name="Title" w:uiPriority="10" w:qFormat="1"/>
+    <w:lsdException w:name="Closing" w:semiHidden="1" w:unhideWhenUsed="1"/>
+    <w:lsdException w:name="Signature" w:semiHidden="1" w:unhideWhenUsed="1"/>
+    <w:lsdException w:name="Default Paragraph Font" w:semiHidden="1" w:uiPriority="1" w:unhideWhenUsed="1"/>
+    <w:lsdException w:name="Body Text" w:semiHidden="1" w:unhideWhenUsed="1"/>
+    <w:lsdException w:name="Body Text Indent" w:semiHidden="1" w:unhideWhenUsed="1"/>
+    <w:lsdException w:name="List Continue" w:semiHidden="1" w:unhideWhenUsed="1"/>
+    <w:lsdException w:name="List Continue 2" w:semiHidden="1" w:unhideWhenUsed="1"/>
+    <w:lsdException w:name="List Continue 3" w:semiHidden="1" w:unhideWhenUsed="1"/>
+    <w:lsdException w:name="List Continue 4" w:semiHidden="1" w:unhideWhenUsed="1"/>
+    <w:lsdException w:name="List Continue 5" w:semiHidden="1" w:unhideWhenUsed="1"/>
+    <w:lsdException w:name="Message Header" w:semiHidden="1" w:unhideWhenUsed="1"/>
+    <w:lsdException w:name="Subtitle" w:uiPriority="11" w:qFormat="1"/>
+    <w:lsdException w:name="Salutation" w:semiHidden="1" w:unhideWhenUsed="1"/>
+    <w:lsdException w:name="Date" w:semiHidden="1" w:unhideWhenUsed="1"/>
+    <w:lsdException w:name="Body Text First Indent" w:semiHidden="1" w:unhideWhenUsed="1"/>
+    <w:lsdException w:name="Body Text First Indent 2" w:semiHidden="1" w:unhideWhenUsed="1"/>
+    <w:lsdException w:name="Note Heading" w:semiHidden="1" w:unhideWhenUsed="1"/>
+    <w:lsdException w:name="Body Text 2" w:semiHidden="1" w:unhideWhenUsed="1"/>
+    <w:lsdException w:name="Body Text 3" w:semiHidden="1" w:unhideWhenUsed="1"/>
+    <w:lsdException w:name="Body Text Indent 2" w:semiHidden="1" w:unhideWhenUsed="1"/>
+    <w:lsdException w:name="Body Text Indent 3" w:semiHidden="1" w:unhideWhenUsed="1"/>
+    <w:lsdException w:name="Block Text" w:semiHidden="1" w:unhideWhenUsed="1"/>
+    <w:lsdException w:name="Hyperlink" w:semiHidden="1" w:unhideWhenUsed="1"/>
+    <w:lsdException w:name="FollowedHyperlink" w:semiHidden="1" w:unhideWhenUsed="1"/>
+    <w:lsdException w:name="Strong" w:uiPriority="22" w:qFormat="1"/>
+    <w:lsdException w:name="Emphasis" w:uiPriority="20" w:qFormat="1"/>
+    <w:lsdException w:name="Document Map" w:semiHidden="1" w:unhideWhenUsed="1"/>
+    <w:lsdException w:name="Plain Text" w:semiHidden="1" w:unhideWhenUsed="1"/>
+    <w:lsdException w:name="E-mail Signature" w:semiHidden="1" w:unhideWhenUsed="1"/>
+    <w:lsdException w:name="HTML Top of Form" w:semiHidden="1" w:unhideWhenUsed="1"/>
+    <w:lsdException w:name="HTML Bottom of Form" w:semiHidden="1" w:unhideWhenUsed="1"/>
+    <w:lsdException w:name="Normal (Web)" w:semiHidden="1" w:unhideWhenUsed="1"/>
+    <w:lsdException w:name="HTML Acronym" w:semiHidden="1" w:unhideWhenUsed="1"/>
+    <w:lsdException w:name="HTML Address" w:semiHidden="1" w:unhideWhenUsed="1"/>
+    <w:lsdException w:name="HTML Cite" w:semiHidden="1" w:unhideWhenUsed="1"/>
+    <w:lsdException w:name="HTML Code" w:semiHidden="1" w:unhideWhenUsed="1"/>
+    <w:lsdException w:name="HTML Definition" w:semiHidden="1" w:unhideWhenUsed="1"/>
+    <w:lsdException w:name="HTML Keyboard" w:semiHidden="1" w:unhideWhenUsed="1"/>
+    <w:lsdException w:name="HTML Preformatted" w:semiHidden="1" w:unhideWhenUsed="1"/>
+    <w:lsdException w:name="HTML Sample" w:semiHidden="1" w:unhideWhenUsed="1"/>
+    <w:lsdException w:name="HTML Typewriter" w:semiHidden="1" w:unhideWhenUsed="1"/>
+    <w:lsdException w:name="HTML Variable" w:semiHidden="1" w:unhideWhenUsed="1"/>
+    <w:lsdException w:name="Normal Table" w:semiHidden="1" w:unhideWhenUsed="1"/>
+    <w:lsdException w:name="annotation subject" w:semiHidden="1" w:unhideWhenUsed="1"/>
+    <w:lsdException w:name="No List" w:semiHidden="1" w:unhideWhenUsed="1"/>
+    <w:lsdException w:name="Outline List 1" w:semiHidden="1" w:unhideWhenUsed="1"/>
+    <w:lsdException w:name="Outline List 2" w:semiHidden="1" w:unhideWhenUsed="1"/>
+    <w:lsdException w:name="Outline List 3" w:semiHidden="1" w:unhideWhenUsed="1"/>
+    <w:lsdException w:name="Table Simple 1" w:semiHidden="1" w:unhideWhenUsed="1"/>
+    <w:lsdException w:name="Table Simple 2" w:semiHidden="1" w:unhideWhenUsed="1"/>
+    <w:lsdException w:name="Table Simple 3" w:semiHidden="1" w:unhideWhenUsed="1"/>
+    <w:lsdException w:name="Table Classic 1" w:semiHidden="1" w:unhideWhenUsed="1"/>
+    <w:lsdException w:name="Table Classic 2" w:semiHidden="1" w:unhideWhenUsed="1"/>
+    <w:lsdException w:name="Table Classic 3" w:semiHidden="1" w:unhideWhenUsed="1"/>
+    <w:lsdException w:name="Table Classic 4" w:semiHidden="1" w:unhideWhenUsed="1"/>
+    <w:lsdException w:name="Table Colorful 1" w:semiHidden="1" w:unhideWhenUsed="1"/>
+    <w:lsdException w:name="Table Colorful 2" w:semiHidden="1" w:unhideWhenUsed="1"/>
+    <w:lsdException w:name="Table Colorful 3" w:semiHidden="1" w:unhideWhenUsed="1"/>
+    <w:lsdException w:name="Table Columns 1" w:semiHidden="1" w:unhideWhenUsed="1"/>
+    <w:lsdException w:name="Table Columns 2" w:semiHidden="1" w:unhideWhenUsed="1"/>
+    <w:lsdException w:name="Table Columns 3" w:semiHidden="1" w:unhideWhenUsed="1"/>
+    <w:lsdException w:name="Table Columns 4" w:semiHidden="1" w:unhideWhenUsed="1"/>
+    <w:lsdException w:name="Table Columns 5" w:semiHidden="1" w:unhideWhenUsed="1"/>
+    <w:lsdException w:name="Table Grid 1" w:semiHidden="1" w:unhideWhenUsed="1"/>
+    <w:lsdException w:name="Table Grid 2" w:semiHidden="1" w:unhideWhenUsed="1"/>
+    <w:lsdException w:name="Table Grid 3" w:semiHidden="1" w:unhideWhenUsed="1"/>
+    <w:lsdException w:name="Table Grid 4" w:semiHidden="1" w:unhideWhenUsed="1"/>
+    <w:lsdException w:name="Table Grid 5" w:semiHidden="1" w:unhideWhenUsed="1"/>
+    <w:lsdException w:name="Table Grid 6" w:semiHidden="1" w:unhideWhenUsed="1"/>
+    <w:lsdException w:name="Table Grid 7" w:semiHidden="1" w:unhideWhenUsed="1"/>
+    <w:lsdException w:name="Table Grid 8" w:semiHidden="1" w:unhideWhenUsed="1"/>
+    <w:lsdException w:name="Table List 1" w:semiHidden="1" w:unhideWhenUsed="1"/>
+    <w:lsdException w:name="Table List 2" w:semiHidden="1" w:unhideWhenUsed="1"/>
+    <w:lsdException w:name="Table List 3" w:semiHidden="1" w:unhideWhenUsed="1"/>
+    <w:lsdException w:name="Table List 4" w:semiHidden="1" w:unhideWhenUsed="1"/>
+    <w:lsdException w:name="Table List 5" w:semiHidden="1" w:unhideWhenUsed="1"/>
+    <w:lsdException w:name="Table List 6" w:semiHidden="1" w:unhideWhenUsed="1"/>
+    <w:lsdException w:name="Table List 7" w:semiHidden="1" w:unhideWhenUsed="1"/>
+    <w:lsdException w:name="Table List 8" w:semiHidden="1" w:unhideWhenUsed="1"/>
+    <w:lsdException w:name="Table 3D effects 1" w:semiHidden="1" w:unhideWhenUsed="1"/>
+    <w:lsdException w:name="Table 3D effects 2" w:semiHidden="1" w:unhideWhenUsed="1"/>
+    <w:lsdException w:name="Table 3D effects 3" w:semiHidden="1" w:unhideWhenUsed="1"/>
+    <w:lsdException w:name="Table Contemporary" w:semiHidden="1" w:unhideWhenUsed="1"/>
+    <w:lsdException w:name="Table Elegant" w:semiHidden="1" w:unhideWhenUsed="1"/>
+    <w:lsdException w:name="Table Professional" w:semiHidden="1" w:unhideWhenUsed="1"/>
+    <w:lsdException w:name="Table Subtle 1" w:semiHidden="1" w:unhideWhenUsed="1"/>
+    <w:lsdException w:name="Table Subtle 2" w:semiHidden="1" w:unhideWhenUsed="1"/>
+    <w:lsdException w:name="Table Web 1" w:semiHidden="1" w:unhideWhenUsed="1"/>
+    <w:lsdException w:name="Table Web 2" w:semiHidden="1" w:unhideWhenUsed="1"/>
+    <w:lsdException w:name="Table Web 3" w:semiHidden="1" w:unhideWhenUsed="1"/>
+    <w:lsdException w:name="Balloon Text" w:semiHidden="1" w:unhideWhenUsed="1"/>
+    <w:lsdException w:name="Table Grid" w:uiPriority="39"/>
+    <w:lsdException w:name="Table Theme" w:semiHidden="1" w:unhideWhenUsed="1"/>
+    <w:lsdException w:name="Placeholder Text" w:semiHidden="1"/>
+    <w:lsdException w:name="No Spacing" w:uiPriority="1" w:qFormat="1"/>
+    <w:lsdException w:name="Light Shading" w:uiPriority="60"/>
+    <w:lsdException w:name="Light List" w:uiPriority="61"/>
+    <w:lsdException w:name="Light Grid" w:uiPriority="62"/>
+    <w:lsdException w:name="Medium Shading 1" w:uiPriority="63"/>
+    <w:lsdException w:name="Medium Shading 2" w:uiPriority="64"/>
+    <w:lsdException w:name="Medium List 1" w:uiPriority="65"/>
+    <w:lsdException w:name="Medium List 2" w:uiPriority="66"/>
+    <w:lsdException w:name="Medium Grid 1" w:uiPriority="67"/>
+    <w:lsdException w:name="Medium Grid 2" w:uiPriority="68"/>
+    <w:lsdException w:name="Medium Grid 3" w:uiPriority="69"/>
+    <w:lsdException w:name="Dark List" w:uiPriority="70"/>
+    <w:lsdException w:name="Colorful Shading" w:uiPriority="71"/>
+    <w:lsdException w:name="Colorful List" w:uiPriority="72"/>
+    <w:lsdException w:name="Colorful Grid" w:uiPriority="73"/>
+    <w:lsdException w:name="Light Shading Accent 1" w:uiPriority="60"/>
+    <w:lsdException w:name="Light List Accent 1" w:uiPriority="61"/>
+    <w:lsdException w:name="Light Grid Accent 1" w:uiPriority="62"/>
+    <w:lsdException w:name="Medium Shading 1 Accent 1" w:uiPriority="63"/>
+    <w:lsdException w:name="Medium Shading 2 Accent 1" w:uiPriority="64"/>
+    <w:lsdException w:name="Medium List 1 Accent 1" w:uiPriority="65"/>
+    <w:lsdException w:name="Revision" w:semiHidden="1"/>
+    <w:lsdException w:name="List Paragraph" w:uiPriority="34" w:qFormat="1"/>
+    <w:lsdException w:name="Quote" w:uiPriority="29" w:qFormat="1"/>
+    <w:lsdException w:name="Intense Quote" w:uiPriority="30" w:qFormat="1"/>
+    <w:lsdException w:name="Medium List 2 Accent 1" w:uiPriority="66"/>
+    <w:lsdException w:name="Medium Grid 1 Accent 1" w:uiPriority="67"/>
+    <w:lsdException w:name="Medium Grid 2 Accent 1" w:uiPriority="68"/>
+    <w:lsdException w:name="Medium Grid 3 Accent 1" w:uiPriority="69"/>
+    <w:lsdException w:name="Dark List Accent 1" w:uiPriority="70"/>
+    <w:lsdException w:name="Colorful Shading Accent 1" w:uiPriority="71"/>
+    <w:lsdException w:name="Colorful List Accent 1" w:uiPriority="72"/>
+    <w:lsdException w:name="Colorful Grid Accent 1" w:uiPriority="73"/>
+    <w:lsdException w:name="Light Shading Accent 2" w:uiPriority="60"/>
+    <w:lsdException w:name="Light List Accent 2" w:uiPriority="61"/>
+    <w:lsdException w:name="Light Grid Accent 2" w:uiPriority="62"/>
+    <w:lsdException w:name="Medium Shading 1 Accent 2" w:uiPriority="63"/>
+    <w:lsdException w:name="Medium Shading 2 Accent 2" w:uiPriority="64"/>
+    <w:lsdException w:name="Medium List 1 Accent 2" w:uiPriority="65"/>
+    <w:lsdException w:name="Medium List 2 Accent 2" w:uiPriority="66"/>
+    <w:lsdException w:name="Medium Grid 1 Accent 2" w:uiPriority="67"/>
+    <w:lsdException w:name="Medium Grid 2 Accent 2" w:uiPriority="68"/>
+    <w:lsdException w:name="Medium Grid 3 Accent 2" w:uiPriority="69"/>
+    <w:lsdException w:name="Dark List Accent 2" w:uiPriority="70"/>
+    <w:lsdException w:name="Colorful Shading Accent 2" w:uiPriority="71"/>
+    <w:lsdException w:name="Colorful List Accent 2" w:uiPriority="72"/>
+    <w:lsdException w:name="Colorful Grid Accent 2" w:uiPriority="73"/>
+    <w:lsdException w:name="Light Shading Accent 3" w:uiPriority="60"/>
+    <w:lsdException w:name="Light List Accent 3" w:uiPriority="61"/>
+    <w:lsdException w:name="Light Grid Accent 3" w:uiPriority="62"/>
+    <w:lsdException w:name="Medium Shading 1 Accent 3" w:uiPriority="63"/>
+    <w:lsdException w:name="Medium Shading 2 Accent 3" w:uiPriority="64"/>
+    <w:lsdException w:name="Medium List 1 Accent 3" w:uiPriority="65"/>
+    <w:lsdException w:name="Medium List 2 Accent 3" w:uiPriority="66"/>
+    <w:lsdException w:name="Medium Grid 1 Accent 3" w:uiPriority="67"/>
+    <w:lsdException w:name="Medium Grid 2 Accent 3" w:uiPriority="68"/>
+    <w:lsdException w:name="Medium Grid 3 Accent 3" w:uiPriority="69"/>
+    <w:lsdException w:name="Dark List Accent 3" w:uiPriority="70"/>
+    <w:lsdException w:name="Colorful Shading Accent 3" w:uiPriority="71"/>
+    <w:lsdException w:name="Colorful List Accent 3" w:uiPriority="72"/>
+    <w:lsdException w:name="Colorful Grid Accent 3" w:uiPriority="73"/>
+    <w:lsdException w:name="Light Shading Accent 4" w:uiPriority="60"/>
+    <w:lsdException w:name="Light List Accent 4" w:uiPriority="61"/>
+    <w:lsdException w:name="Light Grid Accent 4" w:uiPriority="62"/>
+    <w:lsdException w:name="Medium Shading 1 Accent 4" w:uiPriority="63"/>
+    <w:lsdException w:name="Medium Shading 2 Accent 4" w:uiPriority="64"/>
+    <w:lsdException w:name="Medium List 1 Accent 4" w:uiPriority="65"/>
+    <w:lsdException w:name="Medium List 2 Accent 4" w:uiPriority="66"/>
+    <w:lsdException w:name="Medium Grid 1 Accent 4" w:uiPriority="67"/>
+    <w:lsdException w:name="Medium Grid 2 Accent 4" w:uiPriority="68"/>
+    <w:lsdException w:name="Medium Grid 3 Accent 4" w:uiPriority="69"/>
+    <w:lsdException w:name="Dark List Accent 4" w:uiPriority="70"/>
+    <w:lsdException w:name="Colorful Shading Accent 4" w:uiPriority="71"/>
+    <w:lsdException w:name="Colorful List Accent 4" w:uiPriority="72"/>
+    <w:lsdException w:name="Colorful Grid Accent 4" w:uiPriority="73"/>
+    <w:lsdException w:name="Light Shading Accent 5" w:uiPriority="60"/>
+    <w:lsdException w:name="Light List Accent 5" w:uiPriority="61"/>
+    <w:lsdException w:name="Light Grid Accent 5" w:uiPriority="62"/>
+    <w:lsdException w:name="Medium Shading 1 Accent 5" w:uiPriority="63"/>
+    <w:lsdException w:name="Medium Shading 2 Accent 5" w:uiPriority="64"/>
+    <w:lsdException w:name="Medium List 1 Accent 5" w:uiPriority="65"/>
+    <w:lsdException w:name="Medium List 2 Accent 5" w:uiPriority="66"/>
+    <w:lsdException w:name="Medium Grid 1 Accent 5" w:uiPriority="67"/>
+    <w:lsdException w:name="Medium Grid 2 Accent 5" w:uiPriority="68"/>
+    <w:lsdException w:name="Medium Grid 3 Accent 5" w:uiPriority="69"/>
+    <w:lsdException w:name="Dark List Accent 5" w:uiPriority="70"/>
+    <w:lsdException w:name="Colorful Shading Accent 5" w:uiPriority="71"/>
+    <w:lsdException w:name="Colorful List Accent 5" w:uiPriority="72"/>
+    <w:lsdException w:name="Colorful Grid Accent 5" w:uiPriority="73"/>
+    <w:lsdException w:name="Light Shading Accent 6" w:uiPriority="60"/>
+    <w:lsdException w:name="Light List Accent 6" w:uiPriority="61"/>
+    <w:lsdException w:name="Light Grid Accent 6" w:uiPriority="62"/>
+    <w:lsdException w:name="Medium Shading 1 Accent 6" w:uiPriority="63"/>
+    <w:lsdException w:name="Medium Shading 2 Accent 6" w:uiPriority="64"/>
+    <w:lsdException w:name="Medium List 1 Accent 6" w:uiPriority="65"/>
+    <w:lsdException w:name="Medium List 2 Accent 6" w:uiPriority="66"/>
+    <w:lsdException w:name="Medium Grid 1 Accent 6" w:uiPriority="67"/>
+    <w:lsdException w:name="Medium Grid 2 Accent 6" w:uiPriority="68"/>
+    <w:lsdException w:name="Medium Grid 3 Accent 6" w:uiPriority="69"/>
+    <w:lsdException w:name="Dark List Accent 6" w:uiPriority="70"/>
+    <w:lsdException w:name="Colorful Shading Accent 6" w:uiPriority="71"/>
+    <w:lsdException w:name="Colorful List Accent 6" w:uiPriority="72"/>
+    <w:lsdException w:name="Colorful Grid Accent 6" w:uiPriority="73"/>
+    <w:lsdException w:name="Subtle Emphasis" w:uiPriority="19" w:qFormat="1"/>
+    <w:lsdException w:name="Intense Emphasis" w:uiPriority="21" w:qFormat="1"/>
+    <w:lsdException w:name="Subtle Reference" w:uiPriority="31" w:qFormat="1"/>
+    <w:lsdException w:name="Intense Reference" w:uiPriority="32" w:qFormat="1"/>
+    <w:lsdException w:name="Book Title" w:uiPriority="33" w:qFormat="1"/>
+    <w:lsdException w:name="Bibliography" w:semiHidden="1" w:uiPriority="37" w:unhideWhenUsed="1"/>
+    <w:lsdException w:name="TOC Heading" w:semiHidden="1" w:uiPriority="39" w:unhideWhenUsed="1" w:qFormat="1"/>
+    <w:lsdException w:name="Plain Table 1" w:uiPriority="41"/>
+    <w:lsdException w:name="Plain Table 2" w:uiPriority="42"/>
+    <w:lsdException w:name="Plain Table 3" w:uiPriority="43"/>
+    <w:lsdException w:name="Plain Table 4" w:uiPriority="44"/>
+    <w:lsdException w:name="Plain Table 5" w:uiPriority="45"/>
+    <w:lsdException w:name="Grid Table Light" w:uiPriority="40"/>
+    <w:lsdException w:name="Grid Table 1 Light" w:uiPriority="46"/>
+    <w:lsdException w:name="Grid Table 2" w:uiPriority="47"/>
+    <w:lsdException w:name="Grid Table 3" w:uiPriority="48"/>
+    <w:lsdException w:name="Grid Table 4" w:uiPriority="49"/>
+    <w:lsdException w:name="Grid Table 5 Dark" w:uiPriority="50"/>
+    <w:lsdException w:name="Grid Table 6 Colorful" w:uiPriority="51"/>
+    <w:lsdException w:name="Grid Table 7 Colorful" w:uiPriority="52"/>
+    <w:lsdException w:name="Grid Table 1 Light Accent 1" w:uiPriority="46"/>
+    <w:lsdException w:name="Grid Table 2 Accent 1" w:uiPriority="47"/>
+    <w:lsdException w:name="Grid Table 3 Accent 1" w:uiPriority="48"/>
+    <w:lsdException w:name="Grid Table 4 Accent 1" w:uiPriority="49"/>
+    <w:lsdException w:name="Grid Table 5 Dark Accent 1" w:uiPriority="50"/>
+    <w:lsdException w:name="Grid Table 6 Colorful Accent 1" w:uiPriority="51"/>
+    <w:lsdException w:name="Grid Table 7 Colorful Accent 1" w:uiPriority="52"/>
+    <w:lsdException w:name="Grid Table 1 Light Accent 2" w:uiPriority="46"/>
+    <w:lsdException w:name="Grid Table 2 Accent 2" w:uiPriority="47"/>
+    <w:lsdException w:name="Grid Table 3 Accent 2" w:uiPriority="48"/>
+    <w:lsdException w:name="Grid Table 4 Accent 2" w:uiPriority="49"/>
+    <w:lsdException w:name="Grid Table 5 Dark Accent 2" w:uiPriority="50"/>
+    <w:lsdException w:name="Grid Table 6 Colorful Accent 2" w:uiPriority="51"/>
+    <w:lsdException w:name="Grid Table 7 Colorful Accent 2" w:uiPriority="52"/>
+    <w:lsdException w:name="Grid Table 1 Light Accent 3" w:uiPriority="46"/>
+    <w:lsdException w:name="Grid Table 2 Accent 3" w:uiPriority="47"/>
+    <w:lsdException w:name="Grid Table 3 Accent 3" w:uiPriority="48"/>
+    <w:lsdException w:name="Grid Table 4 Accent 3" w:uiPriority="49"/>
+    <w:lsdException w:name="Grid Table 5 Dark Accent 3" w:uiPriority="50"/>
+    <w:lsdException w:name="Grid Table 6 Colorful Accent 3" w:uiPriority="51"/>
+    <w:lsdException w:name="Grid Table 7 Colorful Accent 3" w:uiPriority="52"/>
+    <w:lsdException w:name="Grid Table 1 Light Accent 4" w:uiPriority="46"/>
+    <w:lsdException w:name="Grid Table 2 Accent 4" w:uiPriority="47"/>
+    <w:lsdException w:name="Grid Table 3 Accent 4" w:uiPriority="48"/>
+    <w:lsdException w:name="Grid Table 4 Accent 4" w:uiPriority="49"/>
+    <w:lsdException w:name="Grid Table 5 Dark Accent 4" w:uiPriority="50"/>
+    <w:lsdException w:name="Grid Table 6 Colorful Accent 4" w:uiPriority="51"/>
+    <w:lsdException w:name="Grid Table 7 Colorful Accent 4" w:uiPriority="52"/>
+    <w:lsdException w:name="Grid Table 1 Light Accent 5" w:uiPriority="46"/>
+    <w:lsdException w:name="Grid Table 2 Accent 5" w:uiPriority="47"/>
+    <w:lsdException w:name="Grid Table 3 Accent 5" w:uiPriority="48"/>
+    <w:lsdException w:name="Grid Table 4 Accent 5" w:uiPriority="49"/>
+    <w:lsdException w:name="Grid Table 5 Dark Accent 5" w:uiPriority="50"/>
+    <w:lsdException w:name="Grid Table 6 Colorful Accent 5" w:uiPriority="51"/>
+    <w:lsdException w:name="Grid Table 7 Colorful Accent 5" w:uiPriority="52"/>
+    <w:lsdException w:name="Grid Table 1 Light Accent 6" w:uiPriority="46"/>
+    <w:lsdException w:name="Grid Table 2 Accent 6" w:uiPriority="47"/>
+    <w:lsdException w:name="Grid Table 3 Accent 6" w:uiPriority="48"/>
+    <w:lsdException w:name="Grid Table 4 Accent 6" w:uiPriority="49"/>
+    <w:lsdException w:name="Grid Table 5 Dark Accent 6" w:uiPriority="50"/>
+    <w:lsdException w:name="Grid Table 6 Colorful Accent 6" w:uiPriority="51"/>
+    <w:lsdException w:name="Grid Table 7 Colorful Accent 6" w:uiPriority="52"/>
+    <w:lsdException w:name="List Table 1 Light" w:uiPriority="46"/>
+    <w:lsdException w:name="List Table 2" w:uiPriority="47"/>
+    <w:lsdException w:name="List Table 3" w:uiPriority="48"/>
+    <w:lsdException w:name="List Table 4" w:uiPriority="49"/>
+    <w:lsdException w:name="List Table 5 Dark" w:uiPriority="50"/>
+    <w:lsdException w:name="List Table 6 Colorful" w:uiPriority="51"/>
+    <w:lsdException w:name="List Table 7 Colorful" w:uiPriority="52"/>
+    <w:lsdException w:name="List Table 1 Light Accent 1" w:uiPriority="46"/>
+    <w:lsdException w:name="List Table 2 Accent 1" w:uiPriority="47"/>
+    <w:lsdException w:name="List Table 3 Accent 1" w:uiPriority="48"/>
+    <w:lsdException w:name="List Table 4 Accent 1" w:uiPriority="49"/>
+    <w:lsdException w:name="List Table 5 Dark Accent 1" w:uiPriority="50"/>
+    <w:lsdException w:name="List Table 6 Colorful Accent 1" w:uiPriority="51"/>
+    <w:lsdException w:name="List Table 7 Colorful Accent 1" w:uiPriority="52"/>
+    <w:lsdException w:name="List Table 1 Light Accent 2" w:uiPriority="46"/>
+    <w:lsdException w:name="List Table 2 Accent 2" w:uiPriority="47"/>
+    <w:lsdException w:name="List Table 3 Accent 2" w:uiPriority="48"/>
+    <w:lsdException w:name="List Table 4 Accent 2" w:uiPriority="49"/>
+    <w:lsdException w:name="List Table 5 Dark Accent 2" w:uiPriority="50"/>
+    <w:lsdException w:name="List Table 6 Colorful Accent 2" w:uiPriority="51"/>
+    <w:lsdException w:name="List Table 7 Colorful Accent 2" w:uiPriority="52"/>
+    <w:lsdException w:name="List Table 1 Light Accent 3" w:uiPriority="46"/>
+    <w:lsdException w:name="List Table 2 Accent 3" w:uiPriority="47"/>
+    <w:lsdException w:name="List Table 3 Accent 3" w:uiPriority="48"/>
+    <w:lsdException w:name="List Table 4 Accent 3" w:uiPriority="49"/>
+    <w:lsdException w:name="List Table 5 Dark Accent 3" w:uiPriority="50"/>
+    <w:lsdException w:name="List Table 6 Colorful Accent 3" w:uiPriority="51"/>
+    <w:lsdException w:name="List Table 7 Colorful Accent 3" w:uiPriority="52"/>
+    <w:lsdException w:name="List Table 1 Light Accent 4" w:uiPriority="46"/>
+    <w:lsdException w:name="List Table 2 Accent 4" w:uiPriority="47"/>
+    <w:lsdException w:name="List Table 3 Accent 4" w:uiPriority="48"/>
+    <w:lsdException w:name="List Table 4 Accent 4" w:uiPriority="49"/>
+    <w:lsdException w:name="List Table 5 Dark Accent 4" w:uiPriority="50"/>
+    <w:lsdException w:name="List Table 6 Colorful Accent 4" w:uiPriority="51"/>
+    <w:lsdException w:name="List Table 7 Colorful Accent 4" w:uiPriority="52"/>
+    <w:lsdException w:name="List Table 1 Light Accent 5" w:uiPriority="46"/>
+    <w:lsdException w:name="List Table 2 Accent 5" w:uiPriority="47"/>
+    <w:lsdException w:name="List Table 3 Accent 5" w:uiPriority="48"/>
+    <w:lsdException w:name="List Table 4 Accent 5" w:uiPriority="49"/>
+    <w:lsdException w:name="List Table 5 Dark Accent 5" w:uiPriority="50"/>
+    <w:lsdException w:name="List Table 6 Colorful Accent 5" w:uiPriority="51"/>
+    <w:lsdException w:name="List Table 7 Colorful Accent 5" w:uiPriority="52"/>
+    <w:lsdException w:name="List Table 1 Light Accent 6" w:uiPriority="46"/>
+    <w:lsdException w:name="List Table 2 Accent 6" w:uiPriority="47"/>
+    <w:lsdException w:name="List Table 3 Accent 6" w:uiPriority="48"/>
+    <w:lsdException w:name="List Table 4 Accent 6" w:uiPriority="49"/>
+    <w:lsdException w:name="List Table 5 Dark Accent 6" w:uiPriority="50"/>
+    <w:lsdException w:name="List Table 6 Colorful Accent 6" w:uiPriority="51"/>
+    <w:lsdException w:name="List Table 7 Colorful Accent 6" w:uiPriority="52"/>
+    <w:lsdException w:name="Mention" w:semiHidden="1" w:unhideWhenUsed="1"/>
+    <w:lsdException w:name="Smart Hyperlink" w:semiHidden="1" w:unhideWhenUsed="1"/>
+    <w:lsdException w:name="Hashtag" w:semiHidden="1" w:unhideWhenUsed="1"/>
+    <w:lsdException w:name="Unresolved Mention" w:semiHidden="1" w:unhideWhenUsed="1"/>
+    <w:lsdException w:name="Smart Link" w:semiHidden="1" w:unhideWhenUsed="1"/>
   </w:latentStyles>
   <w:style w:type="paragraph" w:default="1" w:styleId="Normal">
     <w:name w:val="Normal"/>
@@ -5466,6 +5904,28 @@
       <w:b/>
       <w:color w:val="2F5496" w:themeColor="accent1" w:themeShade="BF"/>
       <w:szCs w:val="24"/>
+    </w:rPr>
+  </w:style>
+  <w:style w:type="paragraph" w:styleId="Balk4">
+    <w:name w:val="heading 4"/>
+    <w:basedOn w:val="Normal"/>
+    <w:next w:val="Normal"/>
+    <w:link w:val="Balk4Char"/>
+    <w:uiPriority w:val="9"/>
+    <w:unhideWhenUsed/>
+    <w:qFormat/>
+    <w:rsid w:val="00480B2D"/>
+    <w:pPr>
+      <w:keepNext/>
+      <w:keepLines/>
+      <w:spacing w:before="40" w:after="0"/>
+      <w:outlineLvl w:val="3"/>
+    </w:pPr>
+    <w:rPr>
+      <w:rFonts w:asciiTheme="majorHAnsi" w:eastAsiaTheme="majorEastAsia" w:hAnsiTheme="majorHAnsi" w:cstheme="majorBidi"/>
+      <w:i/>
+      <w:iCs/>
+      <w:color w:val="2F5496" w:themeColor="accent1" w:themeShade="BF"/>
     </w:rPr>
   </w:style>
   <w:style w:type="character" w:default="1" w:styleId="VarsaylanParagrafYazTipi">
@@ -5560,8 +6020,8 @@
       <w:u w:val="single"/>
     </w:rPr>
   </w:style>
-  <w:style w:type="character" w:customStyle="1" w:styleId="UnresolvedMention">
-    <w:name w:val="Unresolved Mention"/>
+  <w:style w:type="character" w:customStyle="1" w:styleId="zmlenmeyenBahsetme1">
+    <w:name w:val="Çözümlenmeyen Bahsetme1"/>
     <w:basedOn w:val="VarsaylanParagrafYazTipi"/>
     <w:uiPriority w:val="99"/>
     <w:semiHidden/>
@@ -5580,11 +6040,11 @@
     <w:unhideWhenUsed/>
     <w:rsid w:val="00335C18"/>
   </w:style>
-  <w:style w:type="paragraph" w:styleId="AltKonuBal">
+  <w:style w:type="paragraph" w:styleId="Altyaz">
     <w:name w:val="Subtitle"/>
     <w:basedOn w:val="Normal"/>
     <w:next w:val="Normal"/>
-    <w:link w:val="AltKonuBalChar"/>
+    <w:link w:val="AltyazChar"/>
     <w:uiPriority w:val="11"/>
     <w:qFormat/>
     <w:rsid w:val="00BE3657"/>
@@ -5600,10 +6060,10 @@
       <w:sz w:val="22"/>
     </w:rPr>
   </w:style>
-  <w:style w:type="character" w:customStyle="1" w:styleId="AltKonuBalChar">
-    <w:name w:val="Alt Konu Başlığı Char"/>
+  <w:style w:type="character" w:customStyle="1" w:styleId="AltyazChar">
+    <w:name w:val="Altyazı Char"/>
     <w:basedOn w:val="VarsaylanParagrafYazTipi"/>
-    <w:link w:val="AltKonuBal"/>
+    <w:link w:val="Altyaz"/>
     <w:uiPriority w:val="11"/>
     <w:rsid w:val="00BE3657"/>
     <w:rPr>
@@ -5678,7 +6138,6 @@
       <w:spacing w:after="0" w:line="240" w:lineRule="auto"/>
     </w:pPr>
     <w:tblPr>
-      <w:tblInd w:w="0" w:type="dxa"/>
       <w:tblBorders>
         <w:top w:val="single" w:sz="4" w:space="0" w:color="auto"/>
         <w:left w:val="single" w:sz="4" w:space="0" w:color="auto"/>
@@ -5687,12 +6146,6 @@
         <w:insideH w:val="single" w:sz="4" w:space="0" w:color="auto"/>
         <w:insideV w:val="single" w:sz="4" w:space="0" w:color="auto"/>
       </w:tblBorders>
-      <w:tblCellMar>
-        <w:top w:w="0" w:type="dxa"/>
-        <w:left w:w="108" w:type="dxa"/>
-        <w:bottom w:w="0" w:type="dxa"/>
-        <w:right w:w="108" w:type="dxa"/>
-      </w:tblCellMar>
     </w:tblPr>
   </w:style>
   <w:style w:type="paragraph" w:styleId="ListeParagraf">
@@ -5736,512 +6189,18 @@
       <w:szCs w:val="20"/>
     </w:rPr>
   </w:style>
-</w:styles>
-</file>
-
-<file path=word/stylesWithEffects.xml><?xml version="1.0" encoding="utf-8"?>
-<w:styles xmlns:wpc="http://schemas.microsoft.com/office/word/2010/wordprocessingCanvas" xmlns:mc="http://schemas.openxmlformats.org/markup-compatibility/2006" xmlns:o="urn:schemas-microsoft-com:office:office" xmlns:r="http://schemas.openxmlformats.org/officeDocument/2006/relationships" xmlns:m="http://schemas.openxmlformats.org/officeDocument/2006/math" xmlns:v="urn:schemas-microsoft-com:vml" xmlns:wp14="http://schemas.microsoft.com/office/word/2010/wordprocessingDrawing" xmlns:wp="http://schemas.openxmlformats.org/drawingml/2006/wordprocessingDrawing" xmlns:w10="urn:schemas-microsoft-com:office:word" xmlns:w="http://schemas.openxmlformats.org/wordprocessingml/2006/main" xmlns:w14="http://schemas.microsoft.com/office/word/2010/wordml" xmlns:wpg="http://schemas.microsoft.com/office/word/2010/wordprocessingGroup" xmlns:wpi="http://schemas.microsoft.com/office/word/2010/wordprocessingInk" xmlns:wne="http://schemas.microsoft.com/office/word/2006/wordml" xmlns:wps="http://schemas.microsoft.com/office/word/2010/wordprocessingShape" mc:Ignorable="w14 wp14">
-  <w:docDefaults>
-    <w:rPrDefault>
-      <w:rPr>
-        <w:rFonts w:asciiTheme="minorHAnsi" w:eastAsiaTheme="minorHAnsi" w:hAnsiTheme="minorHAnsi" w:cstheme="minorBidi"/>
-        <w:sz w:val="22"/>
-        <w:szCs w:val="22"/>
-        <w:lang w:val="en-US" w:eastAsia="en-US" w:bidi="ar-SA"/>
-      </w:rPr>
-    </w:rPrDefault>
-    <w:pPrDefault>
-      <w:pPr>
-        <w:spacing w:after="160" w:line="259" w:lineRule="auto"/>
-      </w:pPr>
-    </w:pPrDefault>
-  </w:docDefaults>
-  <w:latentStyles w:defLockedState="0" w:defUIPriority="99" w:defSemiHidden="1" w:defUnhideWhenUsed="1" w:defQFormat="0" w:count="267">
-    <w:lsdException w:name="Normal" w:semiHidden="0" w:uiPriority="0" w:unhideWhenUsed="0" w:qFormat="1"/>
-    <w:lsdException w:name="heading 1" w:semiHidden="0" w:uiPriority="9" w:unhideWhenUsed="0" w:qFormat="1"/>
-    <w:lsdException w:name="heading 2" w:uiPriority="9" w:qFormat="1"/>
-    <w:lsdException w:name="heading 3" w:uiPriority="9" w:qFormat="1"/>
-    <w:lsdException w:name="heading 4" w:uiPriority="9" w:qFormat="1"/>
-    <w:lsdException w:name="heading 5" w:uiPriority="9" w:qFormat="1"/>
-    <w:lsdException w:name="heading 6" w:uiPriority="9" w:qFormat="1"/>
-    <w:lsdException w:name="heading 7" w:uiPriority="9" w:qFormat="1"/>
-    <w:lsdException w:name="heading 8" w:uiPriority="9" w:qFormat="1"/>
-    <w:lsdException w:name="heading 9" w:uiPriority="9" w:qFormat="1"/>
-    <w:lsdException w:name="toc 1" w:uiPriority="39"/>
-    <w:lsdException w:name="toc 2" w:uiPriority="39"/>
-    <w:lsdException w:name="toc 3" w:uiPriority="39"/>
-    <w:lsdException w:name="toc 4" w:uiPriority="39"/>
-    <w:lsdException w:name="toc 5" w:uiPriority="39"/>
-    <w:lsdException w:name="toc 6" w:uiPriority="39"/>
-    <w:lsdException w:name="toc 7" w:uiPriority="39"/>
-    <w:lsdException w:name="toc 8" w:uiPriority="39"/>
-    <w:lsdException w:name="toc 9" w:uiPriority="39"/>
-    <w:lsdException w:name="caption" w:uiPriority="35" w:qFormat="1"/>
-    <w:lsdException w:name="Title" w:semiHidden="0" w:uiPriority="10" w:unhideWhenUsed="0" w:qFormat="1"/>
-    <w:lsdException w:name="Default Paragraph Font" w:uiPriority="1"/>
-    <w:lsdException w:name="Subtitle" w:semiHidden="0" w:uiPriority="11" w:unhideWhenUsed="0" w:qFormat="1"/>
-    <w:lsdException w:name="Strong" w:semiHidden="0" w:uiPriority="22" w:unhideWhenUsed="0" w:qFormat="1"/>
-    <w:lsdException w:name="Emphasis" w:semiHidden="0" w:uiPriority="20" w:unhideWhenUsed="0" w:qFormat="1"/>
-    <w:lsdException w:name="Table Grid" w:semiHidden="0" w:uiPriority="39" w:unhideWhenUsed="0"/>
-    <w:lsdException w:name="Placeholder Text" w:unhideWhenUsed="0"/>
-    <w:lsdException w:name="No Spacing" w:semiHidden="0" w:uiPriority="1" w:unhideWhenUsed="0" w:qFormat="1"/>
-    <w:lsdException w:name="Light Shading" w:semiHidden="0" w:uiPriority="60" w:unhideWhenUsed="0"/>
-    <w:lsdException w:name="Light List" w:semiHidden="0" w:uiPriority="61" w:unhideWhenUsed="0"/>
-    <w:lsdException w:name="Light Grid" w:semiHidden="0" w:uiPriority="62" w:unhideWhenUsed="0"/>
-    <w:lsdException w:name="Medium Shading 1" w:semiHidden="0" w:uiPriority="63" w:unhideWhenUsed="0"/>
-    <w:lsdException w:name="Medium Shading 2" w:semiHidden="0" w:uiPriority="64" w:unhideWhenUsed="0"/>
-    <w:lsdException w:name="Medium List 1" w:semiHidden="0" w:uiPriority="65" w:unhideWhenUsed="0"/>
-    <w:lsdException w:name="Medium List 2" w:semiHidden="0" w:uiPriority="66" w:unhideWhenUsed="0"/>
-    <w:lsdException w:name="Medium Grid 1" w:semiHidden="0" w:uiPriority="67" w:unhideWhenUsed="0"/>
-    <w:lsdException w:name="Medium Grid 2" w:semiHidden="0" w:uiPriority="68" w:unhideWhenUsed="0"/>
-    <w:lsdException w:name="Medium Grid 3" w:semiHidden="0" w:uiPriority="69" w:unhideWhenUsed="0"/>
-    <w:lsdException w:name="Dark List" w:semiHidden="0" w:uiPriority="70" w:unhideWhenUsed="0"/>
-    <w:lsdException w:name="Colorful Shading" w:semiHidden="0" w:uiPriority="71" w:unhideWhenUsed="0"/>
-    <w:lsdException w:name="Colorful List" w:semiHidden="0" w:uiPriority="72" w:unhideWhenUsed="0"/>
-    <w:lsdException w:name="Colorful Grid" w:semiHidden="0" w:uiPriority="73" w:unhideWhenUsed="0"/>
-    <w:lsdException w:name="Light Shading Accent 1" w:semiHidden="0" w:uiPriority="60" w:unhideWhenUsed="0"/>
-    <w:lsdException w:name="Light List Accent 1" w:semiHidden="0" w:uiPriority="61" w:unhideWhenUsed="0"/>
-    <w:lsdException w:name="Light Grid Accent 1" w:semiHidden="0" w:uiPriority="62" w:unhideWhenUsed="0"/>
-    <w:lsdException w:name="Medium Shading 1 Accent 1" w:semiHidden="0" w:uiPriority="63" w:unhideWhenUsed="0"/>
-    <w:lsdException w:name="Medium Shading 2 Accent 1" w:semiHidden="0" w:uiPriority="64" w:unhideWhenUsed="0"/>
-    <w:lsdException w:name="Medium List 1 Accent 1" w:semiHidden="0" w:uiPriority="65" w:unhideWhenUsed="0"/>
-    <w:lsdException w:name="Revision" w:unhideWhenUsed="0"/>
-    <w:lsdException w:name="List Paragraph" w:semiHidden="0" w:uiPriority="34" w:unhideWhenUsed="0" w:qFormat="1"/>
-    <w:lsdException w:name="Quote" w:semiHidden="0" w:uiPriority="29" w:unhideWhenUsed="0" w:qFormat="1"/>
-    <w:lsdException w:name="Intense Quote" w:semiHidden="0" w:uiPriority="30" w:unhideWhenUsed="0" w:qFormat="1"/>
-    <w:lsdException w:name="Medium List 2 Accent 1" w:semiHidden="0" w:uiPriority="66" w:unhideWhenUsed="0"/>
-    <w:lsdException w:name="Medium Grid 1 Accent 1" w:semiHidden="0" w:uiPriority="67" w:unhideWhenUsed="0"/>
-    <w:lsdException w:name="Medium Grid 2 Accent 1" w:semiHidden="0" w:uiPriority="68" w:unhideWhenUsed="0"/>
-    <w:lsdException w:name="Medium Grid 3 Accent 1" w:semiHidden="0" w:uiPriority="69" w:unhideWhenUsed="0"/>
-    <w:lsdException w:name="Dark List Accent 1" w:semiHidden="0" w:uiPriority="70" w:unhideWhenUsed="0"/>
-    <w:lsdException w:name="Colorful Shading Accent 1" w:semiHidden="0" w:uiPriority="71" w:unhideWhenUsed="0"/>
-    <w:lsdException w:name="Colorful List Accent 1" w:semiHidden="0" w:uiPriority="72" w:unhideWhenUsed="0"/>
-    <w:lsdException w:name="Colorful Grid Accent 1" w:semiHidden="0" w:uiPriority="73" w:unhideWhenUsed="0"/>
-    <w:lsdException w:name="Light Shading Accent 2" w:semiHidden="0" w:uiPriority="60" w:unhideWhenUsed="0"/>
-    <w:lsdException w:name="Light List Accent 2" w:semiHidden="0" w:uiPriority="61" w:unhideWhenUsed="0"/>
-    <w:lsdException w:name="Light Grid Accent 2" w:semiHidden="0" w:uiPriority="62" w:unhideWhenUsed="0"/>
-    <w:lsdException w:name="Medium Shading 1 Accent 2" w:semiHidden="0" w:uiPriority="63" w:unhideWhenUsed="0"/>
-    <w:lsdException w:name="Medium Shading 2 Accent 2" w:semiHidden="0" w:uiPriority="64" w:unhideWhenUsed="0"/>
-    <w:lsdException w:name="Medium List 1 Accent 2" w:semiHidden="0" w:uiPriority="65" w:unhideWhenUsed="0"/>
-    <w:lsdException w:name="Medium List 2 Accent 2" w:semiHidden="0" w:uiPriority="66" w:unhideWhenUsed="0"/>
-    <w:lsdException w:name="Medium Grid 1 Accent 2" w:semiHidden="0" w:uiPriority="67" w:unhideWhenUsed="0"/>
-    <w:lsdException w:name="Medium Grid 2 Accent 2" w:semiHidden="0" w:uiPriority="68" w:unhideWhenUsed="0"/>
-    <w:lsdException w:name="Medium Grid 3 Accent 2" w:semiHidden="0" w:uiPriority="69" w:unhideWhenUsed="0"/>
-    <w:lsdException w:name="Dark List Accent 2" w:semiHidden="0" w:uiPriority="70" w:unhideWhenUsed="0"/>
-    <w:lsdException w:name="Colorful Shading Accent 2" w:semiHidden="0" w:uiPriority="71" w:unhideWhenUsed="0"/>
-    <w:lsdException w:name="Colorful List Accent 2" w:semiHidden="0" w:uiPriority="72" w:unhideWhenUsed="0"/>
-    <w:lsdException w:name="Colorful Grid Accent 2" w:semiHidden="0" w:uiPriority="73" w:unhideWhenUsed="0"/>
-    <w:lsdException w:name="Light Shading Accent 3" w:semiHidden="0" w:uiPriority="60" w:unhideWhenUsed="0"/>
-    <w:lsdException w:name="Light List Accent 3" w:semiHidden="0" w:uiPriority="61" w:unhideWhenUsed="0"/>
-    <w:lsdException w:name="Light Grid Accent 3" w:semiHidden="0" w:uiPriority="62" w:unhideWhenUsed="0"/>
-    <w:lsdException w:name="Medium Shading 1 Accent 3" w:semiHidden="0" w:uiPriority="63" w:unhideWhenUsed="0"/>
-    <w:lsdException w:name="Medium Shading 2 Accent 3" w:semiHidden="0" w:uiPriority="64" w:unhideWhenUsed="0"/>
-    <w:lsdException w:name="Medium List 1 Accent 3" w:semiHidden="0" w:uiPriority="65" w:unhideWhenUsed="0"/>
-    <w:lsdException w:name="Medium List 2 Accent 3" w:semiHidden="0" w:uiPriority="66" w:unhideWhenUsed="0"/>
-    <w:lsdException w:name="Medium Grid 1 Accent 3" w:semiHidden="0" w:uiPriority="67" w:unhideWhenUsed="0"/>
-    <w:lsdException w:name="Medium Grid 2 Accent 3" w:semiHidden="0" w:uiPriority="68" w:unhideWhenUsed="0"/>
-    <w:lsdException w:name="Medium Grid 3 Accent 3" w:semiHidden="0" w:uiPriority="69" w:unhideWhenUsed="0"/>
-    <w:lsdException w:name="Dark List Accent 3" w:semiHidden="0" w:uiPriority="70" w:unhideWhenUsed="0"/>
-    <w:lsdException w:name="Colorful Shading Accent 3" w:semiHidden="0" w:uiPriority="71" w:unhideWhenUsed="0"/>
-    <w:lsdException w:name="Colorful List Accent 3" w:semiHidden="0" w:uiPriority="72" w:unhideWhenUsed="0"/>
-    <w:lsdException w:name="Colorful Grid Accent 3" w:semiHidden="0" w:uiPriority="73" w:unhideWhenUsed="0"/>
-    <w:lsdException w:name="Light Shading Accent 4" w:semiHidden="0" w:uiPriority="60" w:unhideWhenUsed="0"/>
-    <w:lsdException w:name="Light List Accent 4" w:semiHidden="0" w:uiPriority="61" w:unhideWhenUsed="0"/>
-    <w:lsdException w:name="Light Grid Accent 4" w:semiHidden="0" w:uiPriority="62" w:unhideWhenUsed="0"/>
-    <w:lsdException w:name="Medium Shading 1 Accent 4" w:semiHidden="0" w:uiPriority="63" w:unhideWhenUsed="0"/>
-    <w:lsdException w:name="Medium Shading 2 Accent 4" w:semiHidden="0" w:uiPriority="64" w:unhideWhenUsed="0"/>
-    <w:lsdException w:name="Medium List 1 Accent 4" w:semiHidden="0" w:uiPriority="65" w:unhideWhenUsed="0"/>
-    <w:lsdException w:name="Medium List 2 Accent 4" w:semiHidden="0" w:uiPriority="66" w:unhideWhenUsed="0"/>
-    <w:lsdException w:name="Medium Grid 1 Accent 4" w:semiHidden="0" w:uiPriority="67" w:unhideWhenUsed="0"/>
-    <w:lsdException w:name="Medium Grid 2 Accent 4" w:semiHidden="0" w:uiPriority="68" w:unhideWhenUsed="0"/>
-    <w:lsdException w:name="Medium Grid 3 Accent 4" w:semiHidden="0" w:uiPriority="69" w:unhideWhenUsed="0"/>
-    <w:lsdException w:name="Dark List Accent 4" w:semiHidden="0" w:uiPriority="70" w:unhideWhenUsed="0"/>
-    <w:lsdException w:name="Colorful Shading Accent 4" w:semiHidden="0" w:uiPriority="71" w:unhideWhenUsed="0"/>
-    <w:lsdException w:name="Colorful List Accent 4" w:semiHidden="0" w:uiPriority="72" w:unhideWhenUsed="0"/>
-    <w:lsdException w:name="Colorful Grid Accent 4" w:semiHidden="0" w:uiPriority="73" w:unhideWhenUsed="0"/>
-    <w:lsdException w:name="Light Shading Accent 5" w:semiHidden="0" w:uiPriority="60" w:unhideWhenUsed="0"/>
-    <w:lsdException w:name="Light List Accent 5" w:semiHidden="0" w:uiPriority="61" w:unhideWhenUsed="0"/>
-    <w:lsdException w:name="Light Grid Accent 5" w:semiHidden="0" w:uiPriority="62" w:unhideWhenUsed="0"/>
-    <w:lsdException w:name="Medium Shading 1 Accent 5" w:semiHidden="0" w:uiPriority="63" w:unhideWhenUsed="0"/>
-    <w:lsdException w:name="Medium Shading 2 Accent 5" w:semiHidden="0" w:uiPriority="64" w:unhideWhenUsed="0"/>
-    <w:lsdException w:name="Medium List 1 Accent 5" w:semiHidden="0" w:uiPriority="65" w:unhideWhenUsed="0"/>
-    <w:lsdException w:name="Medium List 2 Accent 5" w:semiHidden="0" w:uiPriority="66" w:unhideWhenUsed="0"/>
-    <w:lsdException w:name="Medium Grid 1 Accent 5" w:semiHidden="0" w:uiPriority="67" w:unhideWhenUsed="0"/>
-    <w:lsdException w:name="Medium Grid 2 Accent 5" w:semiHidden="0" w:uiPriority="68" w:unhideWhenUsed="0"/>
-    <w:lsdException w:name="Medium Grid 3 Accent 5" w:semiHidden="0" w:uiPriority="69" w:unhideWhenUsed="0"/>
-    <w:lsdException w:name="Dark List Accent 5" w:semiHidden="0" w:uiPriority="70" w:unhideWhenUsed="0"/>
-    <w:lsdException w:name="Colorful Shading Accent 5" w:semiHidden="0" w:uiPriority="71" w:unhideWhenUsed="0"/>
-    <w:lsdException w:name="Colorful List Accent 5" w:semiHidden="0" w:uiPriority="72" w:unhideWhenUsed="0"/>
-    <w:lsdException w:name="Colorful Grid Accent 5" w:semiHidden="0" w:uiPriority="73" w:unhideWhenUsed="0"/>
-    <w:lsdException w:name="Light Shading Accent 6" w:semiHidden="0" w:uiPriority="60" w:unhideWhenUsed="0"/>
-    <w:lsdException w:name="Light List Accent 6" w:semiHidden="0" w:uiPriority="61" w:unhideWhenUsed="0"/>
-    <w:lsdException w:name="Light Grid Accent 6" w:semiHidden="0" w:uiPriority="62" w:unhideWhenUsed="0"/>
-    <w:lsdException w:name="Medium Shading 1 Accent 6" w:semiHidden="0" w:uiPriority="63" w:unhideWhenUsed="0"/>
-    <w:lsdException w:name="Medium Shading 2 Accent 6" w:semiHidden="0" w:uiPriority="64" w:unhideWhenUsed="0"/>
-    <w:lsdException w:name="Medium List 1 Accent 6" w:semiHidden="0" w:uiPriority="65" w:unhideWhenUsed="0"/>
-    <w:lsdException w:name="Medium List 2 Accent 6" w:semiHidden="0" w:uiPriority="66" w:unhideWhenUsed="0"/>
-    <w:lsdException w:name="Medium Grid 1 Accent 6" w:semiHidden="0" w:uiPriority="67" w:unhideWhenUsed="0"/>
-    <w:lsdException w:name="Medium Grid 2 Accent 6" w:semiHidden="0" w:uiPriority="68" w:unhideWhenUsed="0"/>
-    <w:lsdException w:name="Medium Grid 3 Accent 6" w:semiHidden="0" w:uiPriority="69" w:unhideWhenUsed="0"/>
-    <w:lsdException w:name="Dark List Accent 6" w:semiHidden="0" w:uiPriority="70" w:unhideWhenUsed="0"/>
-    <w:lsdException w:name="Colorful Shading Accent 6" w:semiHidden="0" w:uiPriority="71" w:unhideWhenUsed="0"/>
-    <w:lsdException w:name="Colorful List Accent 6" w:semiHidden="0" w:uiPriority="72" w:unhideWhenUsed="0"/>
-    <w:lsdException w:name="Colorful Grid Accent 6" w:semiHidden="0" w:uiPriority="73" w:unhideWhenUsed="0"/>
-    <w:lsdException w:name="Subtle Emphasis" w:semiHidden="0" w:uiPriority="19" w:unhideWhenUsed="0" w:qFormat="1"/>
-    <w:lsdException w:name="Intense Emphasis" w:semiHidden="0" w:uiPriority="21" w:unhideWhenUsed="0" w:qFormat="1"/>
-    <w:lsdException w:name="Subtle Reference" w:semiHidden="0" w:uiPriority="31" w:unhideWhenUsed="0" w:qFormat="1"/>
-    <w:lsdException w:name="Intense Reference" w:semiHidden="0" w:uiPriority="32" w:unhideWhenUsed="0" w:qFormat="1"/>
-    <w:lsdException w:name="Book Title" w:semiHidden="0" w:uiPriority="33" w:unhideWhenUsed="0" w:qFormat="1"/>
-    <w:lsdException w:name="Bibliography" w:uiPriority="37"/>
-    <w:lsdException w:name="TOC Heading" w:uiPriority="39" w:qFormat="1"/>
-  </w:latentStyles>
-  <w:style w:type="paragraph" w:default="1" w:styleId="Normal">
-    <w:name w:val="Normal"/>
-    <w:qFormat/>
-    <w:rsid w:val="00243B7A"/>
-    <w:pPr>
-      <w:spacing w:line="360" w:lineRule="auto"/>
-      <w:jc w:val="both"/>
-    </w:pPr>
+  <w:style w:type="character" w:customStyle="1" w:styleId="Balk4Char">
+    <w:name w:val="Başlık 4 Char"/>
+    <w:basedOn w:val="VarsaylanParagrafYazTipi"/>
+    <w:link w:val="Balk4"/>
+    <w:uiPriority w:val="9"/>
+    <w:rsid w:val="00480B2D"/>
     <w:rPr>
-      <w:rFonts w:ascii="Times New Roman" w:hAnsi="Times New Roman"/>
-      <w:sz w:val="24"/>
-    </w:rPr>
-  </w:style>
-  <w:style w:type="paragraph" w:styleId="Balk1">
-    <w:name w:val="heading 1"/>
-    <w:basedOn w:val="Normal"/>
-    <w:next w:val="Normal"/>
-    <w:link w:val="Balk1Char"/>
-    <w:uiPriority w:val="9"/>
-    <w:qFormat/>
-    <w:rsid w:val="00CD5F0A"/>
-    <w:pPr>
-      <w:keepNext/>
-      <w:keepLines/>
-      <w:spacing w:before="240" w:after="0"/>
-      <w:jc w:val="center"/>
-      <w:outlineLvl w:val="0"/>
-    </w:pPr>
-    <w:rPr>
-      <w:rFonts w:eastAsiaTheme="majorEastAsia" w:cstheme="majorBidi"/>
-      <w:b/>
-      <w:color w:val="2F5496" w:themeColor="accent1" w:themeShade="BF"/>
-      <w:sz w:val="72"/>
-      <w:szCs w:val="32"/>
-    </w:rPr>
-  </w:style>
-  <w:style w:type="paragraph" w:styleId="Balk2">
-    <w:name w:val="heading 2"/>
-    <w:basedOn w:val="Normal"/>
-    <w:next w:val="Normal"/>
-    <w:link w:val="Balk2Char"/>
-    <w:uiPriority w:val="9"/>
-    <w:unhideWhenUsed/>
-    <w:qFormat/>
-    <w:rsid w:val="00111EC1"/>
-    <w:pPr>
-      <w:keepNext/>
-      <w:keepLines/>
-      <w:spacing w:before="40" w:after="0"/>
-      <w:outlineLvl w:val="1"/>
-    </w:pPr>
-    <w:rPr>
-      <w:rFonts w:eastAsiaTheme="majorEastAsia" w:cstheme="majorBidi"/>
-      <w:b/>
-      <w:color w:val="2F5496" w:themeColor="accent1" w:themeShade="BF"/>
-      <w:sz w:val="28"/>
-      <w:szCs w:val="26"/>
-    </w:rPr>
-  </w:style>
-  <w:style w:type="paragraph" w:styleId="Balk3">
-    <w:name w:val="heading 3"/>
-    <w:basedOn w:val="Normal"/>
-    <w:next w:val="Normal"/>
-    <w:link w:val="Balk3Char"/>
-    <w:uiPriority w:val="9"/>
-    <w:unhideWhenUsed/>
-    <w:qFormat/>
-    <w:rsid w:val="00734B1E"/>
-    <w:pPr>
-      <w:keepNext/>
-      <w:keepLines/>
-      <w:spacing w:before="40" w:after="0"/>
-      <w:outlineLvl w:val="2"/>
-    </w:pPr>
-    <w:rPr>
-      <w:rFonts w:eastAsiaTheme="majorEastAsia" w:cstheme="majorBidi"/>
-      <w:b/>
-      <w:color w:val="2F5496" w:themeColor="accent1" w:themeShade="BF"/>
-      <w:szCs w:val="24"/>
-    </w:rPr>
-  </w:style>
-  <w:style w:type="character" w:default="1" w:styleId="VarsaylanParagrafYazTipi">
-    <w:name w:val="Default Paragraph Font"/>
-    <w:uiPriority w:val="1"/>
-    <w:semiHidden/>
-    <w:unhideWhenUsed/>
-  </w:style>
-  <w:style w:type="table" w:default="1" w:styleId="NormalTablo">
-    <w:name w:val="Normal Table"/>
-    <w:uiPriority w:val="99"/>
-    <w:semiHidden/>
-    <w:unhideWhenUsed/>
-    <w:tblPr>
-      <w:tblInd w:w="0" w:type="dxa"/>
-      <w:tblCellMar>
-        <w:top w:w="0" w:type="dxa"/>
-        <w:left w:w="108" w:type="dxa"/>
-        <w:bottom w:w="0" w:type="dxa"/>
-        <w:right w:w="108" w:type="dxa"/>
-      </w:tblCellMar>
-    </w:tblPr>
-  </w:style>
-  <w:style w:type="numbering" w:default="1" w:styleId="ListeYok">
-    <w:name w:val="No List"/>
-    <w:uiPriority w:val="99"/>
-    <w:semiHidden/>
-    <w:unhideWhenUsed/>
-  </w:style>
-  <w:style w:type="character" w:customStyle="1" w:styleId="Balk1Char">
-    <w:name w:val="Başlık 1 Char"/>
-    <w:basedOn w:val="VarsaylanParagrafYazTipi"/>
-    <w:link w:val="Balk1"/>
-    <w:uiPriority w:val="9"/>
-    <w:rsid w:val="00CD5F0A"/>
-    <w:rPr>
-      <w:rFonts w:ascii="Times New Roman" w:eastAsiaTheme="majorEastAsia" w:hAnsi="Times New Roman" w:cstheme="majorBidi"/>
-      <w:b/>
-      <w:color w:val="2F5496" w:themeColor="accent1" w:themeShade="BF"/>
-      <w:sz w:val="72"/>
-      <w:szCs w:val="32"/>
-    </w:rPr>
-  </w:style>
-  <w:style w:type="character" w:customStyle="1" w:styleId="Balk2Char">
-    <w:name w:val="Başlık 2 Char"/>
-    <w:basedOn w:val="VarsaylanParagrafYazTipi"/>
-    <w:link w:val="Balk2"/>
-    <w:uiPriority w:val="9"/>
-    <w:rsid w:val="00111EC1"/>
-    <w:rPr>
-      <w:rFonts w:ascii="Times New Roman" w:eastAsiaTheme="majorEastAsia" w:hAnsi="Times New Roman" w:cstheme="majorBidi"/>
-      <w:b/>
-      <w:color w:val="2F5496" w:themeColor="accent1" w:themeShade="BF"/>
-      <w:sz w:val="28"/>
-      <w:szCs w:val="26"/>
-    </w:rPr>
-  </w:style>
-  <w:style w:type="character" w:customStyle="1" w:styleId="Balk3Char">
-    <w:name w:val="Başlık 3 Char"/>
-    <w:basedOn w:val="VarsaylanParagrafYazTipi"/>
-    <w:link w:val="Balk3"/>
-    <w:uiPriority w:val="9"/>
-    <w:rsid w:val="00734B1E"/>
-    <w:rPr>
-      <w:rFonts w:ascii="Times New Roman" w:eastAsiaTheme="majorEastAsia" w:hAnsi="Times New Roman" w:cstheme="majorBidi"/>
-      <w:b/>
+      <w:rFonts w:asciiTheme="majorHAnsi" w:eastAsiaTheme="majorEastAsia" w:hAnsiTheme="majorHAnsi" w:cstheme="majorBidi"/>
+      <w:i/>
+      <w:iCs/>
       <w:color w:val="2F5496" w:themeColor="accent1" w:themeShade="BF"/>
       <w:sz w:val="24"/>
-      <w:szCs w:val="24"/>
-      <w:lang w:val="en-US"/>
-    </w:rPr>
-  </w:style>
-  <w:style w:type="character" w:styleId="Gl">
-    <w:name w:val="Strong"/>
-    <w:basedOn w:val="VarsaylanParagrafYazTipi"/>
-    <w:uiPriority w:val="22"/>
-    <w:qFormat/>
-    <w:rsid w:val="00CD5F0A"/>
-    <w:rPr>
-      <w:b/>
-      <w:bCs/>
-    </w:rPr>
-  </w:style>
-  <w:style w:type="character" w:styleId="Kpr">
-    <w:name w:val="Hyperlink"/>
-    <w:basedOn w:val="VarsaylanParagrafYazTipi"/>
-    <w:uiPriority w:val="99"/>
-    <w:unhideWhenUsed/>
-    <w:rsid w:val="00DF0782"/>
-    <w:rPr>
-      <w:color w:val="0563C1" w:themeColor="hyperlink"/>
-      <w:u w:val="single"/>
-    </w:rPr>
-  </w:style>
-  <w:style w:type="character" w:customStyle="1" w:styleId="UnresolvedMention">
-    <w:name w:val="Unresolved Mention"/>
-    <w:basedOn w:val="VarsaylanParagrafYazTipi"/>
-    <w:uiPriority w:val="99"/>
-    <w:semiHidden/>
-    <w:unhideWhenUsed/>
-    <w:rsid w:val="00DF0782"/>
-    <w:rPr>
-      <w:color w:val="605E5C"/>
-      <w:shd w:val="clear" w:color="auto" w:fill="E1DFDD"/>
-    </w:rPr>
-  </w:style>
-  <w:style w:type="paragraph" w:styleId="Kaynaka">
-    <w:name w:val="Bibliography"/>
-    <w:basedOn w:val="Normal"/>
-    <w:next w:val="Normal"/>
-    <w:uiPriority w:val="37"/>
-    <w:unhideWhenUsed/>
-    <w:rsid w:val="00335C18"/>
-  </w:style>
-  <w:style w:type="paragraph" w:styleId="AltKonuBal">
-    <w:name w:val="Subtitle"/>
-    <w:basedOn w:val="Normal"/>
-    <w:next w:val="Normal"/>
-    <w:link w:val="AltKonuBalChar"/>
-    <w:uiPriority w:val="11"/>
-    <w:qFormat/>
-    <w:rsid w:val="00BE3657"/>
-    <w:pPr>
-      <w:numPr>
-        <w:ilvl w:val="1"/>
-      </w:numPr>
-    </w:pPr>
-    <w:rPr>
-      <w:rFonts w:asciiTheme="minorHAnsi" w:eastAsiaTheme="minorEastAsia" w:hAnsiTheme="minorHAnsi"/>
-      <w:color w:val="5A5A5A" w:themeColor="text1" w:themeTint="A5"/>
-      <w:spacing w:val="15"/>
-      <w:sz w:val="22"/>
-    </w:rPr>
-  </w:style>
-  <w:style w:type="character" w:customStyle="1" w:styleId="AltKonuBalChar">
-    <w:name w:val="Alt Konu Başlığı Char"/>
-    <w:basedOn w:val="VarsaylanParagrafYazTipi"/>
-    <w:link w:val="AltKonuBal"/>
-    <w:uiPriority w:val="11"/>
-    <w:rsid w:val="00BE3657"/>
-    <w:rPr>
-      <w:rFonts w:eastAsiaTheme="minorEastAsia"/>
-      <w:color w:val="5A5A5A" w:themeColor="text1" w:themeTint="A5"/>
-      <w:spacing w:val="15"/>
-    </w:rPr>
-  </w:style>
-  <w:style w:type="paragraph" w:customStyle="1" w:styleId="Code">
-    <w:name w:val="Code"/>
-    <w:qFormat/>
-    <w:rsid w:val="0061788A"/>
-    <w:pPr>
-      <w:pBdr>
-        <w:top w:val="single" w:sz="2" w:space="4" w:color="D9D9D9" w:themeColor="background1" w:themeShade="D9"/>
-        <w:left w:val="single" w:sz="2" w:space="4" w:color="D9D9D9" w:themeColor="background1" w:themeShade="D9"/>
-        <w:bottom w:val="single" w:sz="2" w:space="4" w:color="D9D9D9" w:themeColor="background1" w:themeShade="D9"/>
-        <w:right w:val="single" w:sz="2" w:space="4" w:color="D9D9D9" w:themeColor="background1" w:themeShade="D9"/>
-      </w:pBdr>
-      <w:shd w:val="clear" w:color="auto" w:fill="F2F2F2" w:themeFill="background1" w:themeFillShade="F2"/>
-      <w:spacing w:before="140" w:after="140" w:line="280" w:lineRule="exact"/>
-      <w:ind w:left="57" w:firstLine="113"/>
-      <w:contextualSpacing/>
-    </w:pPr>
-    <w:rPr>
-      <w:rFonts w:ascii="Consolas" w:eastAsiaTheme="majorEastAsia" w:hAnsi="Consolas" w:cstheme="majorBidi"/>
-      <w:sz w:val="21"/>
-      <w:szCs w:val="20"/>
-    </w:rPr>
-  </w:style>
-  <w:style w:type="character" w:customStyle="1" w:styleId="variablenameelement">
-    <w:name w:val="variablenameelement"/>
-    <w:basedOn w:val="VarsaylanParagrafYazTipi"/>
-    <w:rsid w:val="0061788A"/>
-  </w:style>
-  <w:style w:type="paragraph" w:styleId="BalonMetni">
-    <w:name w:val="Balloon Text"/>
-    <w:basedOn w:val="Normal"/>
-    <w:link w:val="BalonMetniChar"/>
-    <w:uiPriority w:val="99"/>
-    <w:semiHidden/>
-    <w:unhideWhenUsed/>
-    <w:rsid w:val="00243B7A"/>
-    <w:pPr>
-      <w:spacing w:after="0" w:line="240" w:lineRule="auto"/>
-    </w:pPr>
-    <w:rPr>
-      <w:rFonts w:ascii="Tahoma" w:hAnsi="Tahoma" w:cs="Tahoma"/>
-      <w:sz w:val="16"/>
-      <w:szCs w:val="16"/>
-    </w:rPr>
-  </w:style>
-  <w:style w:type="character" w:customStyle="1" w:styleId="BalonMetniChar">
-    <w:name w:val="Balon Metni Char"/>
-    <w:basedOn w:val="VarsaylanParagrafYazTipi"/>
-    <w:link w:val="BalonMetni"/>
-    <w:uiPriority w:val="99"/>
-    <w:semiHidden/>
-    <w:rsid w:val="00243B7A"/>
-    <w:rPr>
-      <w:rFonts w:ascii="Tahoma" w:hAnsi="Tahoma" w:cs="Tahoma"/>
-      <w:sz w:val="16"/>
-      <w:szCs w:val="16"/>
-    </w:rPr>
-  </w:style>
-  <w:style w:type="table" w:styleId="TabloKlavuzu">
-    <w:name w:val="Table Grid"/>
-    <w:basedOn w:val="NormalTablo"/>
-    <w:uiPriority w:val="39"/>
-    <w:rsid w:val="00243B7A"/>
-    <w:pPr>
-      <w:spacing w:after="0" w:line="240" w:lineRule="auto"/>
-    </w:pPr>
-    <w:tblPr>
-      <w:tblInd w:w="0" w:type="dxa"/>
-      <w:tblBorders>
-        <w:top w:val="single" w:sz="4" w:space="0" w:color="auto"/>
-        <w:left w:val="single" w:sz="4" w:space="0" w:color="auto"/>
-        <w:bottom w:val="single" w:sz="4" w:space="0" w:color="auto"/>
-        <w:right w:val="single" w:sz="4" w:space="0" w:color="auto"/>
-        <w:insideH w:val="single" w:sz="4" w:space="0" w:color="auto"/>
-        <w:insideV w:val="single" w:sz="4" w:space="0" w:color="auto"/>
-      </w:tblBorders>
-      <w:tblCellMar>
-        <w:top w:w="0" w:type="dxa"/>
-        <w:left w:w="108" w:type="dxa"/>
-        <w:bottom w:w="0" w:type="dxa"/>
-        <w:right w:w="108" w:type="dxa"/>
-      </w:tblCellMar>
-    </w:tblPr>
-  </w:style>
-  <w:style w:type="paragraph" w:styleId="ListeParagraf">
-    <w:name w:val="List Paragraph"/>
-    <w:basedOn w:val="Normal"/>
-    <w:uiPriority w:val="34"/>
-    <w:qFormat/>
-    <w:rsid w:val="000D287F"/>
-    <w:pPr>
-      <w:ind w:left="720"/>
-      <w:contextualSpacing/>
-    </w:pPr>
-  </w:style>
-  <w:style w:type="paragraph" w:styleId="HTMLncedenBiimlendirilmi">
-    <w:name w:val="HTML Preformatted"/>
-    <w:basedOn w:val="Normal"/>
-    <w:link w:val="HTMLncedenBiimlendirilmiChar"/>
-    <w:uiPriority w:val="99"/>
-    <w:semiHidden/>
-    <w:unhideWhenUsed/>
-    <w:rsid w:val="004F06AD"/>
-    <w:pPr>
-      <w:spacing w:after="0" w:line="240" w:lineRule="auto"/>
-    </w:pPr>
-    <w:rPr>
-      <w:rFonts w:ascii="Consolas" w:hAnsi="Consolas"/>
-      <w:sz w:val="20"/>
-      <w:szCs w:val="20"/>
-    </w:rPr>
-  </w:style>
-  <w:style w:type="character" w:customStyle="1" w:styleId="HTMLncedenBiimlendirilmiChar">
-    <w:name w:val="HTML Önceden Biçimlendirilmiş Char"/>
-    <w:basedOn w:val="VarsaylanParagrafYazTipi"/>
-    <w:link w:val="HTMLncedenBiimlendirilmi"/>
-    <w:uiPriority w:val="99"/>
-    <w:semiHidden/>
-    <w:rsid w:val="004F06AD"/>
-    <w:rPr>
-      <w:rFonts w:ascii="Consolas" w:hAnsi="Consolas"/>
-      <w:sz w:val="20"/>
-      <w:szCs w:val="20"/>
     </w:rPr>
   </w:style>
 </w:styles>
@@ -6536,7 +6495,7 @@
   <a:extraClrSchemeLst/>
   <a:extLst>
     <a:ext uri="{05A4C25C-085E-4340-85A3-A5531E510DB2}">
-      <thm15:themeFamily xmlns="" xmlns:thm15="http://schemas.microsoft.com/office/thememl/2012/main" name="Office Theme" id="{62F939B6-93AF-4DB8-9C6B-D6C7DFDC589F}" vid="{4A3C46E8-61CC-4603-A589-7422A47A8E4A}"/>
+      <thm15:themeFamily xmlns:thm15="http://schemas.microsoft.com/office/thememl/2012/main" name="Office Theme" id="{62F939B6-93AF-4DB8-9C6B-D6C7DFDC589F}" vid="{4A3C46E8-61CC-4603-A589-7422A47A8E4A}"/>
     </a:ext>
   </a:extLst>
 </a:theme>

</xml_diff>